<commit_message>
Subo txt con actividades del doc
Subo las actividades que realizare del doc

Co-Authored-By: David Velázquez <davidvelazquezr@users.noreply.github.com>
</commit_message>
<xml_diff>
--- a/Protocolo v3.docx
+++ b/Protocolo v3.docx
@@ -509,6 +509,7 @@
           <w:szCs w:val="40"/>
         </w:rPr>
       </w:pPr>
+      <w:proofErr w:type="spellStart"/>
       <w:r>
         <w:rPr>
           <w:rFonts w:ascii="Arial" w:eastAsia="Arial" w:hAnsi="Arial" w:cs="Arial"/>
@@ -519,6 +520,7 @@
         </w:rPr>
         <w:t>Aerix</w:t>
       </w:r>
+      <w:proofErr w:type="spellEnd"/>
     </w:p>
     <w:p>
       <w:pPr>
@@ -3435,7 +3437,7 @@
           <w:sz w:val="24"/>
           <w:szCs w:val="24"/>
         </w:rPr>
-        <w:t>Actualmente vivimos en una época en el que el mundo es cada vez mas peligroso</w:t>
+        <w:t xml:space="preserve">Actualmente vivimos en una época en el que el mundo es cada vez </w:t>
       </w:r>
       <w:r>
         <w:rPr>
@@ -3443,6 +3445,22 @@
           <w:sz w:val="24"/>
           <w:szCs w:val="24"/>
         </w:rPr>
+        <w:t>más</w:t>
+      </w:r>
+      <w:r>
+        <w:rPr>
+          <w:rFonts w:ascii="Arial" w:eastAsia="Arial" w:hAnsi="Arial" w:cs="Arial"/>
+          <w:sz w:val="24"/>
+          <w:szCs w:val="24"/>
+        </w:rPr>
+        <w:t xml:space="preserve"> peligroso</w:t>
+      </w:r>
+      <w:r>
+        <w:rPr>
+          <w:rFonts w:ascii="Arial" w:eastAsia="Arial" w:hAnsi="Arial" w:cs="Arial"/>
+          <w:sz w:val="24"/>
+          <w:szCs w:val="24"/>
+        </w:rPr>
         <w:t xml:space="preserve">, en el que </w:t>
       </w:r>
       <w:r>
@@ -3467,7 +3485,25 @@
           <w:sz w:val="24"/>
           <w:szCs w:val="24"/>
         </w:rPr>
-        <w:t xml:space="preserve"> De la misma forma, esta época se caracteriza por contar con una gran cantidad de herramientas de distracción, smartphones, tablets, computadoras, internet, etc., y aunque cumplen </w:t>
+        <w:t xml:space="preserve"> De la misma forma, esta época se caracteriza por contar con una gran cantidad de herramientas de distracción, smartphones, </w:t>
+      </w:r>
+      <w:proofErr w:type="spellStart"/>
+      <w:r>
+        <w:rPr>
+          <w:rFonts w:ascii="Arial" w:eastAsia="Arial" w:hAnsi="Arial" w:cs="Arial"/>
+          <w:sz w:val="24"/>
+          <w:szCs w:val="24"/>
+        </w:rPr>
+        <w:t>tablets</w:t>
+      </w:r>
+      <w:proofErr w:type="spellEnd"/>
+      <w:r>
+        <w:rPr>
+          <w:rFonts w:ascii="Arial" w:eastAsia="Arial" w:hAnsi="Arial" w:cs="Arial"/>
+          <w:sz w:val="24"/>
+          <w:szCs w:val="24"/>
+        </w:rPr>
+        <w:t xml:space="preserve">, computadoras, internet, etc., y aunque cumplen </w:t>
       </w:r>
       <w:r>
         <w:rPr>
@@ -3669,7 +3705,25 @@
           <w:sz w:val="24"/>
           <w:szCs w:val="24"/>
         </w:rPr>
-        <w:t>videojuego esta enfocado para personas de cualquier edad, que sea fácil de entender para cualquiera de ellos y, aunque no tenga conocimiento de conceptos básicos dentro de los videojuegos, pueda desenvolverse y jugar sin problema.</w:t>
+        <w:t xml:space="preserve">videojuego </w:t>
+      </w:r>
+      <w:proofErr w:type="spellStart"/>
+      <w:r>
+        <w:rPr>
+          <w:rFonts w:ascii="Arial" w:hAnsi="Arial" w:cs="Arial"/>
+          <w:sz w:val="24"/>
+          <w:szCs w:val="24"/>
+        </w:rPr>
+        <w:t>esta</w:t>
+      </w:r>
+      <w:proofErr w:type="spellEnd"/>
+      <w:r>
+        <w:rPr>
+          <w:rFonts w:ascii="Arial" w:hAnsi="Arial" w:cs="Arial"/>
+          <w:sz w:val="24"/>
+          <w:szCs w:val="24"/>
+        </w:rPr>
+        <w:t xml:space="preserve"> enfocado para personas de cualquier edad, que sea fácil de entender para cualquiera de ellos y, aunque no tenga conocimiento de conceptos básicos dentro de los videojuegos, pueda desenvolverse y jugar sin problema.</w:t>
       </w:r>
     </w:p>
     <w:p>
@@ -4027,7 +4081,25 @@
           <w:sz w:val="24"/>
           <w:szCs w:val="24"/>
         </w:rPr>
-        <w:t xml:space="preserve"> Son representaciones visuales sobre alguna superficie, como lienzo (canvas), pantallas o papel. Los gráficos son usados para informar, ilustrar o entretener. Ejemplos de gráficos son: pinturas, fotografías, dibujos, imágenes digitales, diagramas, diseños geométricos, mapas. Los gráficos pueden ser en blanco y negro, escala de grises o color, y pueden contener texto.</w:t>
+        <w:t xml:space="preserve"> Son representaciones visuales sobre alguna superficie, como lienzo (</w:t>
+      </w:r>
+      <w:proofErr w:type="spellStart"/>
+      <w:r>
+        <w:rPr>
+          <w:rFonts w:ascii="Arial" w:hAnsi="Arial" w:cs="Arial"/>
+          <w:sz w:val="24"/>
+          <w:szCs w:val="24"/>
+        </w:rPr>
+        <w:t>canvas</w:t>
+      </w:r>
+      <w:proofErr w:type="spellEnd"/>
+      <w:r>
+        <w:rPr>
+          <w:rFonts w:ascii="Arial" w:hAnsi="Arial" w:cs="Arial"/>
+          <w:sz w:val="24"/>
+          <w:szCs w:val="24"/>
+        </w:rPr>
+        <w:t>), pantallas o papel. Los gráficos son usados para informar, ilustrar o entretener. Ejemplos de gráficos son: pinturas, fotografías, dibujos, imágenes digitales, diagramas, diseños geométricos, mapas. Los gráficos pueden ser en blanco y negro, escala de grises o color, y pueden contener texto.</w:t>
       </w:r>
     </w:p>
     <w:p>
@@ -4048,15 +4120,51 @@
           <w:sz w:val="24"/>
           <w:szCs w:val="24"/>
         </w:rPr>
-        <w:t>Pixel</w:t>
-      </w:r>
-      <w:r>
-        <w:rPr>
-          <w:rFonts w:ascii="Arial" w:hAnsi="Arial" w:cs="Arial"/>
-          <w:sz w:val="24"/>
-          <w:szCs w:val="24"/>
-        </w:rPr>
-        <w:t>. Es la unidad más pequeña de una imagen digital. En la computadora, un pixel se representa por su código de color, el cual es, o bien un valor en la escala de grises o los tres componentes de un color. Tendemos a pensar que un pixel es un pequeño punto, circular o cuadrado, sin embargo, un pixel es matemáticamente un punto sin dimensiones.</w:t>
+        <w:t>Píxel</w:t>
+      </w:r>
+      <w:r>
+        <w:rPr>
+          <w:rFonts w:ascii="Arial" w:hAnsi="Arial" w:cs="Arial"/>
+          <w:sz w:val="24"/>
+          <w:szCs w:val="24"/>
+        </w:rPr>
+        <w:t xml:space="preserve">. Es la unidad más pequeña de una imagen digital. En la computadora, un </w:t>
+      </w:r>
+      <w:proofErr w:type="gramStart"/>
+      <w:r>
+        <w:rPr>
+          <w:rFonts w:ascii="Arial" w:hAnsi="Arial" w:cs="Arial"/>
+          <w:sz w:val="24"/>
+          <w:szCs w:val="24"/>
+        </w:rPr>
+        <w:t>pixel</w:t>
+      </w:r>
+      <w:proofErr w:type="gramEnd"/>
+      <w:r>
+        <w:rPr>
+          <w:rFonts w:ascii="Arial" w:hAnsi="Arial" w:cs="Arial"/>
+          <w:sz w:val="24"/>
+          <w:szCs w:val="24"/>
+        </w:rPr>
+        <w:t xml:space="preserve"> se representa por su código de color, el cual es, o bien un valor en la escala de grises o los tres componentes de un color. Tendemos a pensar que un </w:t>
+      </w:r>
+      <w:proofErr w:type="gramStart"/>
+      <w:r>
+        <w:rPr>
+          <w:rFonts w:ascii="Arial" w:hAnsi="Arial" w:cs="Arial"/>
+          <w:sz w:val="24"/>
+          <w:szCs w:val="24"/>
+        </w:rPr>
+        <w:t>pixel</w:t>
+      </w:r>
+      <w:proofErr w:type="gramEnd"/>
+      <w:r>
+        <w:rPr>
+          <w:rFonts w:ascii="Arial" w:hAnsi="Arial" w:cs="Arial"/>
+          <w:sz w:val="24"/>
+          <w:szCs w:val="24"/>
+        </w:rPr>
+        <w:t xml:space="preserve"> es un pequeño punto, circular o cuadrado, sin embargo, un pixel es matemáticamente un punto sin dimensiones.</w:t>
       </w:r>
     </w:p>
     <w:p>
@@ -4174,7 +4282,43 @@
           <w:szCs w:val="24"/>
         </w:rPr>
         <w:lastRenderedPageBreak/>
-        <w:t>los cálculos empleados en la generación de las imágenes, las técnicas se clasifican en prerendering y real-time rendering.</w:t>
+        <w:t xml:space="preserve">los cálculos empleados en la generación de las imágenes, las técnicas se clasifican en </w:t>
+      </w:r>
+      <w:proofErr w:type="spellStart"/>
+      <w:r>
+        <w:rPr>
+          <w:rFonts w:ascii="Arial" w:hAnsi="Arial" w:cs="Arial"/>
+          <w:sz w:val="24"/>
+          <w:szCs w:val="24"/>
+        </w:rPr>
+        <w:t>prerendering</w:t>
+      </w:r>
+      <w:proofErr w:type="spellEnd"/>
+      <w:r>
+        <w:rPr>
+          <w:rFonts w:ascii="Arial" w:hAnsi="Arial" w:cs="Arial"/>
+          <w:sz w:val="24"/>
+          <w:szCs w:val="24"/>
+        </w:rPr>
+        <w:t xml:space="preserve"> y real-time </w:t>
+      </w:r>
+      <w:proofErr w:type="spellStart"/>
+      <w:r>
+        <w:rPr>
+          <w:rFonts w:ascii="Arial" w:hAnsi="Arial" w:cs="Arial"/>
+          <w:sz w:val="24"/>
+          <w:szCs w:val="24"/>
+        </w:rPr>
+        <w:t>rendering</w:t>
+      </w:r>
+      <w:proofErr w:type="spellEnd"/>
+      <w:r>
+        <w:rPr>
+          <w:rFonts w:ascii="Arial" w:hAnsi="Arial" w:cs="Arial"/>
+          <w:sz w:val="24"/>
+          <w:szCs w:val="24"/>
+        </w:rPr>
+        <w:t>.</w:t>
       </w:r>
     </w:p>
     <w:p>
@@ -4351,7 +4495,79 @@
           <w:sz w:val="24"/>
           <w:szCs w:val="24"/>
         </w:rPr>
-        <w:t xml:space="preserve"> Es un mecanismo estandarizado de compresión de imágenes. JPEG son las siglas para Joint Photographic Experts Group, el nombre original del comité que escribió el estándar. JPEG </w:t>
+        <w:t xml:space="preserve"> Es un mecanismo estandarizado de compresión de imágenes. JPEG son las siglas para </w:t>
+      </w:r>
+      <w:proofErr w:type="spellStart"/>
+      <w:r>
+        <w:rPr>
+          <w:rFonts w:ascii="Arial" w:hAnsi="Arial" w:cs="Arial"/>
+          <w:sz w:val="24"/>
+          <w:szCs w:val="24"/>
+        </w:rPr>
+        <w:t>Joint</w:t>
+      </w:r>
+      <w:proofErr w:type="spellEnd"/>
+      <w:r>
+        <w:rPr>
+          <w:rFonts w:ascii="Arial" w:hAnsi="Arial" w:cs="Arial"/>
+          <w:sz w:val="24"/>
+          <w:szCs w:val="24"/>
+        </w:rPr>
+        <w:t xml:space="preserve"> </w:t>
+      </w:r>
+      <w:proofErr w:type="spellStart"/>
+      <w:r>
+        <w:rPr>
+          <w:rFonts w:ascii="Arial" w:hAnsi="Arial" w:cs="Arial"/>
+          <w:sz w:val="24"/>
+          <w:szCs w:val="24"/>
+        </w:rPr>
+        <w:t>Photographic</w:t>
+      </w:r>
+      <w:proofErr w:type="spellEnd"/>
+      <w:r>
+        <w:rPr>
+          <w:rFonts w:ascii="Arial" w:hAnsi="Arial" w:cs="Arial"/>
+          <w:sz w:val="24"/>
+          <w:szCs w:val="24"/>
+        </w:rPr>
+        <w:t xml:space="preserve"> </w:t>
+      </w:r>
+      <w:proofErr w:type="spellStart"/>
+      <w:r>
+        <w:rPr>
+          <w:rFonts w:ascii="Arial" w:hAnsi="Arial" w:cs="Arial"/>
+          <w:sz w:val="24"/>
+          <w:szCs w:val="24"/>
+        </w:rPr>
+        <w:t>Experts</w:t>
+      </w:r>
+      <w:proofErr w:type="spellEnd"/>
+      <w:r>
+        <w:rPr>
+          <w:rFonts w:ascii="Arial" w:hAnsi="Arial" w:cs="Arial"/>
+          <w:sz w:val="24"/>
+          <w:szCs w:val="24"/>
+        </w:rPr>
+        <w:t xml:space="preserve"> </w:t>
+      </w:r>
+      <w:proofErr w:type="spellStart"/>
+      <w:r>
+        <w:rPr>
+          <w:rFonts w:ascii="Arial" w:hAnsi="Arial" w:cs="Arial"/>
+          <w:sz w:val="24"/>
+          <w:szCs w:val="24"/>
+        </w:rPr>
+        <w:t>Group</w:t>
+      </w:r>
+      <w:proofErr w:type="spellEnd"/>
+      <w:r>
+        <w:rPr>
+          <w:rFonts w:ascii="Arial" w:hAnsi="Arial" w:cs="Arial"/>
+          <w:sz w:val="24"/>
+          <w:szCs w:val="24"/>
+        </w:rPr>
+        <w:t xml:space="preserve">, el nombre original del comité que escribió el estándar. JPEG </w:t>
       </w:r>
       <w:r>
         <w:rPr>
@@ -4440,6 +4656,7 @@
           <w:szCs w:val="32"/>
         </w:rPr>
       </w:pPr>
+      <w:proofErr w:type="spellStart"/>
       <w:r>
         <w:rPr>
           <w:rFonts w:ascii="Arial" w:hAnsi="Arial" w:cs="Arial"/>
@@ -4450,6 +4667,7 @@
         </w:rPr>
         <w:t>Rendering</w:t>
       </w:r>
+      <w:proofErr w:type="spellEnd"/>
       <w:r>
         <w:rPr>
           <w:rFonts w:ascii="Arial" w:hAnsi="Arial" w:cs="Arial"/>
@@ -4699,6 +4917,86 @@
           <w:rFonts w:ascii="Arial" w:hAnsi="Arial" w:cs="Arial"/>
         </w:rPr>
         <w:lastRenderedPageBreak/>
+        <w:t>Matrices 3D</w:t>
+      </w:r>
+    </w:p>
+    <w:p/>
+    <w:p>
+      <w:pPr>
+        <w:jc w:val="both"/>
+        <w:rPr>
+          <w:rFonts w:ascii="Arial" w:hAnsi="Arial" w:cs="Arial"/>
+          <w:color w:val="000000" w:themeColor="text1"/>
+          <w:sz w:val="24"/>
+          <w:szCs w:val="24"/>
+        </w:rPr>
+      </w:pPr>
+      <w:r>
+        <w:rPr>
+          <w:rFonts w:ascii="Arial" w:hAnsi="Arial" w:cs="Arial"/>
+          <w:color w:val="000000" w:themeColor="text1"/>
+          <w:sz w:val="24"/>
+          <w:szCs w:val="24"/>
+        </w:rPr>
+        <w:t xml:space="preserve">Se hace uso de matrices para la generación de objetos 3d utilizando las herramientas que nos ofrece OpenGL como lo son GLU y GLUT. Dichas matrices son generadas en los Render de cada objeto que se utilizo en el juego, los personajes hacen uso de funciones como </w:t>
+      </w:r>
+      <w:proofErr w:type="spellStart"/>
+      <w:r>
+        <w:rPr>
+          <w:rFonts w:ascii="Arial" w:hAnsi="Arial" w:cs="Arial"/>
+          <w:color w:val="000000" w:themeColor="text1"/>
+          <w:sz w:val="24"/>
+          <w:szCs w:val="24"/>
+        </w:rPr>
+        <w:t>GLPushMatrix</w:t>
+      </w:r>
+      <w:proofErr w:type="spellEnd"/>
+      <w:r>
+        <w:rPr>
+          <w:rFonts w:ascii="Arial" w:hAnsi="Arial" w:cs="Arial"/>
+          <w:color w:val="000000" w:themeColor="text1"/>
+          <w:sz w:val="24"/>
+          <w:szCs w:val="24"/>
+        </w:rPr>
+        <w:t xml:space="preserve">, </w:t>
+      </w:r>
+      <w:proofErr w:type="spellStart"/>
+      <w:r>
+        <w:rPr>
+          <w:rFonts w:ascii="Arial" w:hAnsi="Arial" w:cs="Arial"/>
+          <w:color w:val="000000" w:themeColor="text1"/>
+          <w:sz w:val="24"/>
+          <w:szCs w:val="24"/>
+        </w:rPr>
+        <w:t>GLPopMatrix</w:t>
+      </w:r>
+      <w:proofErr w:type="spellEnd"/>
+      <w:r>
+        <w:rPr>
+          <w:rFonts w:ascii="Arial" w:hAnsi="Arial" w:cs="Arial"/>
+          <w:color w:val="000000" w:themeColor="text1"/>
+          <w:sz w:val="24"/>
+          <w:szCs w:val="24"/>
+        </w:rPr>
+        <w:t>, etc.</w:t>
+      </w:r>
+    </w:p>
+    <w:p>
+      <w:pPr>
+        <w:jc w:val="both"/>
+      </w:pPr>
+    </w:p>
+    <w:p>
+      <w:pPr>
+        <w:pStyle w:val="Ttulo1"/>
+        <w:rPr>
+          <w:rFonts w:ascii="Arial" w:hAnsi="Arial" w:cs="Arial"/>
+        </w:rPr>
+      </w:pPr>
+      <w:r>
+        <w:rPr>
+          <w:rFonts w:ascii="Arial" w:hAnsi="Arial" w:cs="Arial"/>
+        </w:rPr>
         <w:t>Propuesta de solución</w:t>
       </w:r>
       <w:bookmarkEnd w:id="15"/>
@@ -4968,8 +5266,19 @@
           <w:sz w:val="24"/>
           <w:szCs w:val="24"/>
         </w:rPr>
-        <w:t>Movimiento de camara</w:t>
-      </w:r>
+        <w:t xml:space="preserve">Movimiento de </w:t>
+      </w:r>
+      <w:proofErr w:type="spellStart"/>
+      <w:r>
+        <w:rPr>
+          <w:rFonts w:ascii="Arial" w:hAnsi="Arial" w:cs="Arial"/>
+          <w:color w:val="000000" w:themeColor="text1"/>
+          <w:sz w:val="24"/>
+          <w:szCs w:val="24"/>
+        </w:rPr>
+        <w:t>camara</w:t>
+      </w:r>
+      <w:proofErr w:type="spellEnd"/>
     </w:p>
     <w:p>
       <w:pPr>
@@ -5131,8 +5440,19 @@
           <w:sz w:val="24"/>
           <w:szCs w:val="24"/>
         </w:rPr>
-        <w:t>Sin lag</w:t>
-      </w:r>
+        <w:t xml:space="preserve">Sin </w:t>
+      </w:r>
+      <w:proofErr w:type="spellStart"/>
+      <w:r>
+        <w:rPr>
+          <w:rFonts w:ascii="Arial" w:hAnsi="Arial" w:cs="Arial"/>
+          <w:color w:val="000000" w:themeColor="text1"/>
+          <w:sz w:val="24"/>
+          <w:szCs w:val="24"/>
+        </w:rPr>
+        <w:t>lag</w:t>
+      </w:r>
+      <w:proofErr w:type="spellEnd"/>
     </w:p>
     <w:p>
       <w:pPr>
@@ -5295,6 +5615,7 @@
           <w:sz w:val="24"/>
           <w:szCs w:val="24"/>
         </w:rPr>
+        <w:lastRenderedPageBreak/>
         <w:br/>
       </w:r>
       <w:r>
@@ -5387,17 +5708,7 @@
           <w:szCs w:val="24"/>
           <w:shd w:val="clear" w:color="auto" w:fill="FFFFFF"/>
         </w:rPr>
-        <w:t xml:space="preserve">: garantiza que los diferentes módulos se integren con la aplicación. </w:t>
-      </w:r>
-      <w:r>
-        <w:rPr>
-          <w:rFonts w:ascii="Arial" w:hAnsi="Arial" w:cs="Arial"/>
-          <w:sz w:val="24"/>
-          <w:szCs w:val="24"/>
-          <w:shd w:val="clear" w:color="auto" w:fill="FFFFFF"/>
-        </w:rPr>
-        <w:lastRenderedPageBreak/>
-        <w:t>Este es el propósito de la prueba de integración que está cuidadosamente documentada.</w:t>
+        <w:t>: garantiza que los diferentes módulos se integren con la aplicación. Este es el propósito de la prueba de integración que está cuidadosamente documentada.</w:t>
       </w:r>
       <w:r>
         <w:rPr>
@@ -5799,6 +6110,7 @@
           <w:szCs w:val="24"/>
           <w:bdr w:val="none" w:sz="0" w:space="0" w:color="auto" w:frame="1"/>
         </w:rPr>
+        <w:lastRenderedPageBreak/>
         <w:t>Análisis de Riesgo.</w:t>
       </w:r>
       <w:r>
@@ -5877,7 +6189,6 @@
           <w:szCs w:val="24"/>
           <w:bdr w:val="none" w:sz="0" w:space="0" w:color="auto" w:frame="1"/>
         </w:rPr>
-        <w:lastRenderedPageBreak/>
         <w:t>Evaluación</w:t>
       </w:r>
       <w:r>
@@ -6158,6 +6469,7 @@
           <w:szCs w:val="24"/>
         </w:rPr>
       </w:pPr>
+      <w:proofErr w:type="spellStart"/>
       <w:r>
         <w:rPr>
           <w:rFonts w:ascii="Arial" w:hAnsi="Arial" w:cs="Arial"/>
@@ -6168,6 +6480,7 @@
         </w:rPr>
         <w:t>Hygei</w:t>
       </w:r>
+      <w:proofErr w:type="spellEnd"/>
     </w:p>
     <w:p>
       <w:pPr>
@@ -6418,7 +6731,25 @@
           <w:sz w:val="24"/>
           <w:szCs w:val="24"/>
         </w:rPr>
-        <w:t xml:space="preserve"> y luktita en estado puro, se </w:t>
+        <w:t xml:space="preserve"> y </w:t>
+      </w:r>
+      <w:proofErr w:type="spellStart"/>
+      <w:r>
+        <w:rPr>
+          <w:rFonts w:ascii="Arial" w:hAnsi="Arial" w:cs="Arial"/>
+          <w:sz w:val="24"/>
+          <w:szCs w:val="24"/>
+        </w:rPr>
+        <w:t>luktita</w:t>
+      </w:r>
+      <w:proofErr w:type="spellEnd"/>
+      <w:r>
+        <w:rPr>
+          <w:rFonts w:ascii="Arial" w:hAnsi="Arial" w:cs="Arial"/>
+          <w:sz w:val="24"/>
+          <w:szCs w:val="24"/>
+        </w:rPr>
+        <w:t xml:space="preserve"> en estado puro, se </w:t>
       </w:r>
       <w:r>
         <w:rPr>
@@ -6488,6 +6819,7 @@
           <w:szCs w:val="28"/>
         </w:rPr>
       </w:pPr>
+      <w:proofErr w:type="spellStart"/>
       <w:r>
         <w:rPr>
           <w:rFonts w:ascii="Arial" w:hAnsi="Arial" w:cs="Arial"/>
@@ -6498,6 +6830,7 @@
         </w:rPr>
         <w:t>Terluks</w:t>
       </w:r>
+      <w:proofErr w:type="spellEnd"/>
     </w:p>
     <w:p>
       <w:pPr>
@@ -6514,7 +6847,25 @@
           <w:sz w:val="24"/>
           <w:szCs w:val="24"/>
         </w:rPr>
-        <w:t xml:space="preserve">Monstruos formados con el paso de los años a través del mineral luktita, </w:t>
+        <w:t xml:space="preserve">Monstruos formados con el paso de los años a través del mineral </w:t>
+      </w:r>
+      <w:proofErr w:type="spellStart"/>
+      <w:r>
+        <w:rPr>
+          <w:rFonts w:ascii="Arial" w:hAnsi="Arial" w:cs="Arial"/>
+          <w:sz w:val="24"/>
+          <w:szCs w:val="24"/>
+        </w:rPr>
+        <w:t>luktita</w:t>
+      </w:r>
+      <w:proofErr w:type="spellEnd"/>
+      <w:r>
+        <w:rPr>
+          <w:rFonts w:ascii="Arial" w:hAnsi="Arial" w:cs="Arial"/>
+          <w:sz w:val="24"/>
+          <w:szCs w:val="24"/>
+        </w:rPr>
+        <w:t xml:space="preserve">, </w:t>
       </w:r>
       <w:r>
         <w:rPr>
@@ -6572,6 +6923,7 @@
           <w:szCs w:val="28"/>
         </w:rPr>
       </w:pPr>
+      <w:proofErr w:type="spellStart"/>
       <w:r>
         <w:rPr>
           <w:rFonts w:ascii="Arial" w:hAnsi="Arial" w:cs="Arial"/>
@@ -6583,6 +6935,7 @@
         <w:lastRenderedPageBreak/>
         <w:t>Flogats</w:t>
       </w:r>
+      <w:proofErr w:type="spellEnd"/>
     </w:p>
     <w:p>
       <w:pPr>
@@ -6599,7 +6952,25 @@
           <w:sz w:val="24"/>
           <w:szCs w:val="24"/>
         </w:rPr>
-        <w:t xml:space="preserve">Monstruo formado de la esencia de la luktita que </w:t>
+        <w:t xml:space="preserve">Monstruo formado de la esencia de la </w:t>
+      </w:r>
+      <w:proofErr w:type="spellStart"/>
+      <w:r>
+        <w:rPr>
+          <w:rFonts w:ascii="Arial" w:hAnsi="Arial" w:cs="Arial"/>
+          <w:sz w:val="24"/>
+          <w:szCs w:val="24"/>
+        </w:rPr>
+        <w:t>luktita</w:t>
+      </w:r>
+      <w:proofErr w:type="spellEnd"/>
+      <w:r>
+        <w:rPr>
+          <w:rFonts w:ascii="Arial" w:hAnsi="Arial" w:cs="Arial"/>
+          <w:sz w:val="24"/>
+          <w:szCs w:val="24"/>
+        </w:rPr>
+        <w:t xml:space="preserve"> que </w:t>
       </w:r>
       <w:r>
         <w:rPr>
@@ -6650,7 +7021,7 @@
     </w:p>
     <w:p>
       <w:pPr>
-        <w:jc w:val="both"/>
+        <w:jc w:val="center"/>
         <w:rPr>
           <w:rFonts w:ascii="Arial" w:hAnsi="Arial" w:cs="Arial"/>
           <w:b/>
@@ -6659,6 +7030,7 @@
           <w:szCs w:val="24"/>
         </w:rPr>
       </w:pPr>
+      <w:proofErr w:type="spellStart"/>
       <w:r>
         <w:rPr>
           <w:rFonts w:ascii="Arial" w:hAnsi="Arial" w:cs="Arial"/>
@@ -6679,10 +7051,12 @@
         </w:rPr>
         <w:t>l</w:t>
       </w:r>
+      <w:proofErr w:type="spellEnd"/>
     </w:p>
     <w:p>
       <w:pPr>
         <w:keepNext/>
+        <w:jc w:val="center"/>
       </w:pPr>
       <w:r>
         <w:rPr>
@@ -6731,6 +7105,12 @@
           </wp:inline>
         </w:drawing>
       </w:r>
+    </w:p>
+    <w:p>
+      <w:pPr>
+        <w:keepNext/>
+        <w:jc w:val="center"/>
+      </w:pPr>
       <w:r>
         <w:t>(Carlos López)</w:t>
       </w:r>
@@ -6738,6 +7118,7 @@
     <w:p>
       <w:pPr>
         <w:pStyle w:val="Descripcin"/>
+        <w:jc w:val="center"/>
       </w:pPr>
       <w:r>
         <w:rPr>
@@ -6778,7 +7159,7 @@
     </w:p>
     <w:p>
       <w:pPr>
-        <w:jc w:val="both"/>
+        <w:jc w:val="center"/>
         <w:rPr>
           <w:rFonts w:ascii="Arial" w:hAnsi="Arial" w:cs="Arial"/>
           <w:b/>
@@ -6801,16 +7182,17 @@
     <w:p>
       <w:pPr>
         <w:keepNext/>
+        <w:jc w:val="center"/>
       </w:pPr>
       <w:r>
         <w:rPr>
           <w:noProof/>
         </w:rPr>
         <w:drawing>
-          <wp:inline distT="0" distB="0" distL="0" distR="0" wp14:anchorId="379CDF13" wp14:editId="482B1AB2">
-            <wp:extent cx="1045824" cy="1579419"/>
-            <wp:effectExtent l="0" t="0" r="2540" b="1905"/>
-            <wp:docPr id="3" name="Imagen 3"/>
+          <wp:inline distT="0" distB="0" distL="0" distR="0" wp14:anchorId="3B92FF64" wp14:editId="4D8B52F3">
+            <wp:extent cx="1771650" cy="2686050"/>
+            <wp:effectExtent l="0" t="0" r="0" b="0"/>
+            <wp:docPr id="6" name="Imagen 6"/>
             <wp:cNvGraphicFramePr>
               <a:graphicFrameLocks xmlns:a="http://schemas.openxmlformats.org/drawingml/2006/main" noChangeAspect="1"/>
             </wp:cNvGraphicFramePr>
@@ -6818,31 +7200,22 @@
               <a:graphicData uri="http://schemas.openxmlformats.org/drawingml/2006/picture">
                 <pic:pic xmlns:pic="http://schemas.openxmlformats.org/drawingml/2006/picture">
                   <pic:nvPicPr>
-                    <pic:cNvPr id="0" name="Picture 1"/>
-                    <pic:cNvPicPr>
-                      <a:picLocks noChangeAspect="1" noChangeArrowheads="1"/>
-                    </pic:cNvPicPr>
+                    <pic:cNvPr id="1" name=""/>
+                    <pic:cNvPicPr/>
                   </pic:nvPicPr>
                   <pic:blipFill rotWithShape="1">
-                    <a:blip r:embed="rId10" cstate="print">
-                      <a:extLst>
-                        <a:ext uri="{28A0092B-C50C-407E-A947-70E740481C1C}">
-                          <a14:useLocalDpi xmlns:a14="http://schemas.microsoft.com/office/drawing/2010/main" val="0"/>
-                        </a:ext>
-                      </a:extLst>
-                    </a:blip>
-                    <a:srcRect l="14930" t="4704" r="20125"/>
+                    <a:blip r:embed="rId10"/>
+                    <a:srcRect l="33944" t="9056" r="34487" b="5816"/>
                     <a:stretch/>
                   </pic:blipFill>
                   <pic:spPr bwMode="auto">
                     <a:xfrm>
                       <a:off x="0" y="0"/>
-                      <a:ext cx="1074962" cy="1623424"/>
+                      <a:ext cx="1771650" cy="2686050"/>
                     </a:xfrm>
                     <a:prstGeom prst="rect">
                       <a:avLst/>
                     </a:prstGeom>
-                    <a:noFill/>
                     <a:ln>
                       <a:noFill/>
                     </a:ln>
@@ -6858,8 +7231,14 @@
           </wp:inline>
         </w:drawing>
       </w:r>
-      <w:r>
-        <w:t xml:space="preserve"> (</w:t>
+    </w:p>
+    <w:p>
+      <w:pPr>
+        <w:keepNext/>
+        <w:jc w:val="center"/>
+      </w:pPr>
+      <w:r>
+        <w:t>(</w:t>
       </w:r>
       <w:r>
         <w:t>David Velázquez</w:t>
@@ -6871,36 +7250,28 @@
     <w:p>
       <w:pPr>
         <w:pStyle w:val="Descripcin"/>
+        <w:jc w:val="center"/>
       </w:pPr>
-      <w:r>
-        <w:fldChar w:fldCharType="begin"/>
-      </w:r>
-      <w:r>
-        <w:instrText xml:space="preserve"> SEQ Ilustración \* ARABIC </w:instrText>
-      </w:r>
-      <w:r>
-        <w:fldChar w:fldCharType="separate"/>
-      </w:r>
-      <w:bookmarkStart w:id="23" w:name="_Toc37788412"/>
-      <w:r>
-        <w:rPr>
-          <w:noProof/>
-        </w:rPr>
-        <w:t>3</w:t>
-      </w:r>
-      <w:r>
-        <w:rPr>
-          <w:noProof/>
-        </w:rPr>
-        <w:fldChar w:fldCharType="end"/>
-      </w:r>
+      <w:fldSimple w:instr=" SEQ Ilustración \* ARABIC ">
+        <w:bookmarkStart w:id="23" w:name="_Toc37788412"/>
+        <w:r>
+          <w:rPr>
+            <w:noProof/>
+          </w:rPr>
+          <w:t>3</w:t>
+        </w:r>
+      </w:fldSimple>
       <w:r>
         <w:t>. Aria</w:t>
       </w:r>
       <w:bookmarkEnd w:id="23"/>
     </w:p>
+    <w:p/>
+    <w:p/>
+    <w:p/>
     <w:p>
       <w:pPr>
+        <w:jc w:val="center"/>
         <w:rPr>
           <w:rFonts w:ascii="Arial" w:hAnsi="Arial" w:cs="Arial"/>
           <w:b/>
@@ -6909,6 +7280,7 @@
           <w:szCs w:val="24"/>
         </w:rPr>
       </w:pPr>
+      <w:proofErr w:type="spellStart"/>
       <w:r>
         <w:rPr>
           <w:rFonts w:ascii="Arial" w:hAnsi="Arial" w:cs="Arial"/>
@@ -6917,12 +7289,15 @@
           <w:sz w:val="24"/>
           <w:szCs w:val="24"/>
         </w:rPr>
+        <w:lastRenderedPageBreak/>
         <w:t>Flogats</w:t>
       </w:r>
+      <w:proofErr w:type="spellEnd"/>
     </w:p>
     <w:p>
       <w:pPr>
         <w:keepNext/>
+        <w:jc w:val="center"/>
       </w:pPr>
       <w:r>
         <w:rPr>
@@ -6978,6 +7353,12 @@
           </wp:inline>
         </w:drawing>
       </w:r>
+    </w:p>
+    <w:p>
+      <w:pPr>
+        <w:keepNext/>
+        <w:jc w:val="center"/>
+      </w:pPr>
       <w:r>
         <w:t>(Areli Lara)</w:t>
       </w:r>
@@ -6985,6 +7366,7 @@
     <w:p>
       <w:pPr>
         <w:pStyle w:val="Descripcin"/>
+        <w:jc w:val="center"/>
       </w:pPr>
       <w:r>
         <w:rPr>
@@ -7019,13 +7401,18 @@
         <w:fldChar w:fldCharType="end"/>
       </w:r>
       <w:r>
-        <w:t>. Flogats</w:t>
+        <w:t xml:space="preserve">. </w:t>
+      </w:r>
+      <w:proofErr w:type="spellStart"/>
+      <w:r>
+        <w:t>Flogats</w:t>
       </w:r>
       <w:bookmarkEnd w:id="24"/>
+      <w:proofErr w:type="spellEnd"/>
     </w:p>
     <w:p>
       <w:pPr>
-        <w:jc w:val="both"/>
+        <w:jc w:val="center"/>
         <w:rPr>
           <w:rFonts w:ascii="Arial" w:hAnsi="Arial" w:cs="Arial"/>
           <w:b/>
@@ -7034,6 +7421,7 @@
           <w:szCs w:val="28"/>
         </w:rPr>
       </w:pPr>
+      <w:proofErr w:type="spellStart"/>
       <w:r>
         <w:rPr>
           <w:rFonts w:ascii="Arial" w:hAnsi="Arial" w:cs="Arial"/>
@@ -7042,11 +7430,14 @@
           <w:sz w:val="26"/>
           <w:szCs w:val="28"/>
         </w:rPr>
-        <w:lastRenderedPageBreak/>
         <w:t>Terluks</w:t>
       </w:r>
+      <w:proofErr w:type="spellEnd"/>
     </w:p>
     <w:p>
+      <w:pPr>
+        <w:jc w:val="center"/>
+      </w:pPr>
       <w:r>
         <w:rPr>
           <w:noProof/>
@@ -7094,6 +7485,11 @@
           </wp:inline>
         </w:drawing>
       </w:r>
+    </w:p>
+    <w:p>
+      <w:pPr>
+        <w:jc w:val="center"/>
+      </w:pPr>
       <w:r>
         <w:t>(Alan Velázquez)</w:t>
       </w:r>
@@ -7101,33 +7497,26 @@
     <w:p>
       <w:pPr>
         <w:pStyle w:val="Descripcin"/>
+        <w:jc w:val="center"/>
       </w:pPr>
-      <w:r>
-        <w:fldChar w:fldCharType="begin"/>
-      </w:r>
-      <w:r>
-        <w:instrText xml:space="preserve"> SEQ Ilustración \* ARABIC </w:instrText>
-      </w:r>
-      <w:r>
-        <w:fldChar w:fldCharType="separate"/>
-      </w:r>
-      <w:bookmarkStart w:id="25" w:name="_Toc37788414"/>
-      <w:r>
-        <w:rPr>
-          <w:noProof/>
-        </w:rPr>
-        <w:t>5</w:t>
-      </w:r>
-      <w:r>
-        <w:rPr>
-          <w:noProof/>
-        </w:rPr>
-        <w:fldChar w:fldCharType="end"/>
-      </w:r>
-      <w:r>
-        <w:t>. Terluks</w:t>
+      <w:fldSimple w:instr=" SEQ Ilustración \* ARABIC ">
+        <w:bookmarkStart w:id="25" w:name="_Toc37788414"/>
+        <w:r>
+          <w:rPr>
+            <w:noProof/>
+          </w:rPr>
+          <w:t>5</w:t>
+        </w:r>
+      </w:fldSimple>
+      <w:r>
+        <w:t xml:space="preserve">. </w:t>
+      </w:r>
+      <w:proofErr w:type="spellStart"/>
+      <w:r>
+        <w:t>Terluks</w:t>
       </w:r>
       <w:bookmarkEnd w:id="25"/>
+      <w:proofErr w:type="spellEnd"/>
     </w:p>
     <w:p/>
     <w:p>
@@ -7240,6 +7629,7 @@
                 <w:szCs w:val="28"/>
               </w:rPr>
             </w:pPr>
+            <w:proofErr w:type="spellStart"/>
             <w:r>
               <w:rPr>
                 <w:rFonts w:ascii="Arial" w:eastAsia="Arial" w:hAnsi="Arial" w:cs="Arial"/>
@@ -7249,6 +7639,7 @@
               </w:rPr>
               <w:t>Aerix</w:t>
             </w:r>
+            <w:proofErr w:type="spellEnd"/>
           </w:p>
         </w:tc>
       </w:tr>
@@ -7621,7 +8012,25 @@
                 <w:sz w:val="24"/>
                 <w:szCs w:val="24"/>
               </w:rPr>
-              <w:t>El personaje tambien tiene colisiones con otros elementos del nivel seleccionado, como obstáculos que le impidan moverse o enemigos que al contacto</w:t>
+              <w:t xml:space="preserve">El personaje </w:t>
+            </w:r>
+            <w:proofErr w:type="spellStart"/>
+            <w:r>
+              <w:rPr>
+                <w:rFonts w:ascii="Arial" w:eastAsia="Arial" w:hAnsi="Arial" w:cs="Arial"/>
+                <w:sz w:val="24"/>
+                <w:szCs w:val="24"/>
+              </w:rPr>
+              <w:t>tambien</w:t>
+            </w:r>
+            <w:proofErr w:type="spellEnd"/>
+            <w:r>
+              <w:rPr>
+                <w:rFonts w:ascii="Arial" w:eastAsia="Arial" w:hAnsi="Arial" w:cs="Arial"/>
+                <w:sz w:val="24"/>
+                <w:szCs w:val="24"/>
+              </w:rPr>
+              <w:t xml:space="preserve"> tiene colisiones con otros elementos del nivel seleccionado, como obstáculos que le impidan moverse o enemigos que al contacto</w:t>
             </w:r>
             <w:r>
               <w:rPr>
@@ -7947,6 +8356,7 @@
                 <w:szCs w:val="28"/>
               </w:rPr>
             </w:pPr>
+            <w:proofErr w:type="spellStart"/>
             <w:r>
               <w:rPr>
                 <w:rFonts w:ascii="Arial" w:eastAsia="Arial" w:hAnsi="Arial" w:cs="Arial"/>
@@ -7956,6 +8366,7 @@
               </w:rPr>
               <w:t>Aerix</w:t>
             </w:r>
+            <w:proofErr w:type="spellEnd"/>
           </w:p>
         </w:tc>
       </w:tr>
@@ -8557,6 +8968,7 @@
                 <w:szCs w:val="28"/>
               </w:rPr>
             </w:pPr>
+            <w:proofErr w:type="spellStart"/>
             <w:r>
               <w:rPr>
                 <w:rFonts w:ascii="Arial" w:eastAsia="Arial" w:hAnsi="Arial" w:cs="Arial"/>
@@ -8566,6 +8978,7 @@
               </w:rPr>
               <w:t>Aerix</w:t>
             </w:r>
+            <w:proofErr w:type="spellEnd"/>
           </w:p>
         </w:tc>
       </w:tr>
@@ -8932,7 +9345,23 @@
                 <w:sz w:val="24"/>
                 <w:szCs w:val="24"/>
               </w:rPr>
-              <w:t>El botón con una flecha, pasará a la siguiente ventana de selección de personaje.</w:t>
+              <w:t xml:space="preserve">El botón con una </w:t>
+            </w:r>
+            <w:r>
+              <w:rPr>
+                <w:rFonts w:ascii="Arial" w:eastAsia="Arial" w:hAnsi="Arial" w:cs="Arial"/>
+                <w:sz w:val="24"/>
+                <w:szCs w:val="24"/>
+              </w:rPr>
+              <w:t>flecha</w:t>
+            </w:r>
+            <w:r>
+              <w:rPr>
+                <w:rFonts w:ascii="Arial" w:eastAsia="Arial" w:hAnsi="Arial" w:cs="Arial"/>
+                <w:sz w:val="24"/>
+                <w:szCs w:val="24"/>
+              </w:rPr>
+              <w:t xml:space="preserve"> pasará a la siguiente ventana de selección de personaje.</w:t>
             </w:r>
           </w:p>
           <w:p>
@@ -9266,6 +9695,7 @@
                 <w:szCs w:val="28"/>
               </w:rPr>
             </w:pPr>
+            <w:proofErr w:type="spellStart"/>
             <w:r>
               <w:rPr>
                 <w:rFonts w:ascii="Arial" w:eastAsia="Arial" w:hAnsi="Arial" w:cs="Arial"/>
@@ -9275,6 +9705,7 @@
               </w:rPr>
               <w:t>Aerix</w:t>
             </w:r>
+            <w:proofErr w:type="spellEnd"/>
           </w:p>
         </w:tc>
       </w:tr>
@@ -10070,6 +10501,7 @@
                 <w:szCs w:val="28"/>
               </w:rPr>
             </w:pPr>
+            <w:proofErr w:type="spellStart"/>
             <w:r>
               <w:rPr>
                 <w:rFonts w:ascii="Arial" w:eastAsia="Arial" w:hAnsi="Arial" w:cs="Arial"/>
@@ -10079,6 +10511,7 @@
               </w:rPr>
               <w:t>Aerix</w:t>
             </w:r>
+            <w:proofErr w:type="spellEnd"/>
           </w:p>
         </w:tc>
       </w:tr>
@@ -10340,7 +10773,25 @@
                 <w:sz w:val="24"/>
                 <w:szCs w:val="24"/>
               </w:rPr>
-              <w:t>Los 4 niveles son distintos entre si y contienen diferentes elementos como:</w:t>
+              <w:t xml:space="preserve">Los 4 niveles son distintos entre </w:t>
+            </w:r>
+            <w:proofErr w:type="spellStart"/>
+            <w:r>
+              <w:rPr>
+                <w:rFonts w:ascii="Arial" w:eastAsia="Arial" w:hAnsi="Arial" w:cs="Arial"/>
+                <w:sz w:val="24"/>
+                <w:szCs w:val="24"/>
+              </w:rPr>
+              <w:t>si</w:t>
+            </w:r>
+            <w:proofErr w:type="spellEnd"/>
+            <w:r>
+              <w:rPr>
+                <w:rFonts w:ascii="Arial" w:eastAsia="Arial" w:hAnsi="Arial" w:cs="Arial"/>
+                <w:sz w:val="24"/>
+                <w:szCs w:val="24"/>
+              </w:rPr>
+              <w:t xml:space="preserve"> y contienen diferentes elementos como:</w:t>
             </w:r>
           </w:p>
           <w:p>
@@ -10721,6 +11172,7 @@
                 <w:szCs w:val="28"/>
               </w:rPr>
             </w:pPr>
+            <w:proofErr w:type="spellStart"/>
             <w:r>
               <w:rPr>
                 <w:rFonts w:ascii="Arial" w:eastAsia="Arial" w:hAnsi="Arial" w:cs="Arial"/>
@@ -10730,6 +11182,7 @@
               </w:rPr>
               <w:t>Aerix</w:t>
             </w:r>
+            <w:proofErr w:type="spellEnd"/>
           </w:p>
         </w:tc>
       </w:tr>
@@ -11331,6 +11784,7 @@
                 <w:szCs w:val="28"/>
               </w:rPr>
             </w:pPr>
+            <w:proofErr w:type="spellStart"/>
             <w:r>
               <w:rPr>
                 <w:rFonts w:ascii="Arial" w:eastAsia="Arial" w:hAnsi="Arial" w:cs="Arial"/>
@@ -11340,6 +11794,7 @@
               </w:rPr>
               <w:t>Aerix</w:t>
             </w:r>
+            <w:proofErr w:type="spellEnd"/>
           </w:p>
         </w:tc>
       </w:tr>
@@ -11995,6 +12450,7 @@
                 <w:szCs w:val="28"/>
               </w:rPr>
             </w:pPr>
+            <w:proofErr w:type="spellStart"/>
             <w:r>
               <w:rPr>
                 <w:rFonts w:ascii="Arial" w:eastAsia="Arial" w:hAnsi="Arial" w:cs="Arial"/>
@@ -12004,6 +12460,7 @@
               </w:rPr>
               <w:t>Aerix</w:t>
             </w:r>
+            <w:proofErr w:type="spellEnd"/>
           </w:p>
         </w:tc>
       </w:tr>
@@ -12541,6 +12998,7 @@
                 <w:szCs w:val="28"/>
               </w:rPr>
             </w:pPr>
+            <w:proofErr w:type="spellStart"/>
             <w:r>
               <w:rPr>
                 <w:rFonts w:ascii="Arial" w:eastAsia="Arial" w:hAnsi="Arial" w:cs="Arial"/>
@@ -12550,6 +13008,7 @@
               </w:rPr>
               <w:t>Aerix</w:t>
             </w:r>
+            <w:proofErr w:type="spellEnd"/>
           </w:p>
         </w:tc>
       </w:tr>
@@ -13070,6 +13529,7 @@
                 <w:szCs w:val="28"/>
               </w:rPr>
             </w:pPr>
+            <w:proofErr w:type="spellStart"/>
             <w:r>
               <w:rPr>
                 <w:rFonts w:ascii="Arial" w:eastAsia="Arial" w:hAnsi="Arial" w:cs="Arial"/>
@@ -13079,6 +13539,7 @@
               </w:rPr>
               <w:t>Aerix</w:t>
             </w:r>
+            <w:proofErr w:type="spellEnd"/>
           </w:p>
         </w:tc>
       </w:tr>
@@ -13626,6 +14087,7 @@
                 <w:szCs w:val="28"/>
               </w:rPr>
             </w:pPr>
+            <w:proofErr w:type="spellStart"/>
             <w:r>
               <w:rPr>
                 <w:rFonts w:ascii="Arial" w:eastAsia="Arial" w:hAnsi="Arial" w:cs="Arial"/>
@@ -13635,6 +14097,7 @@
               </w:rPr>
               <w:t>Aerix</w:t>
             </w:r>
+            <w:proofErr w:type="spellEnd"/>
           </w:p>
         </w:tc>
       </w:tr>
@@ -14193,6 +14656,7 @@
                 <w:szCs w:val="28"/>
               </w:rPr>
             </w:pPr>
+            <w:proofErr w:type="spellStart"/>
             <w:r>
               <w:rPr>
                 <w:rFonts w:ascii="Arial" w:eastAsia="Arial" w:hAnsi="Arial" w:cs="Arial"/>
@@ -14202,6 +14666,7 @@
               </w:rPr>
               <w:t>Aerix</w:t>
             </w:r>
+            <w:proofErr w:type="spellEnd"/>
           </w:p>
         </w:tc>
       </w:tr>
@@ -14734,6 +15199,7 @@
                 <w:szCs w:val="28"/>
               </w:rPr>
             </w:pPr>
+            <w:proofErr w:type="spellStart"/>
             <w:r>
               <w:rPr>
                 <w:rFonts w:ascii="Arial" w:eastAsia="Arial" w:hAnsi="Arial" w:cs="Arial"/>
@@ -14743,6 +15209,7 @@
               </w:rPr>
               <w:t>Aerix</w:t>
             </w:r>
+            <w:proofErr w:type="spellEnd"/>
           </w:p>
         </w:tc>
       </w:tr>
@@ -15301,6 +15768,7 @@
                 <w:szCs w:val="28"/>
               </w:rPr>
             </w:pPr>
+            <w:proofErr w:type="spellStart"/>
             <w:r>
               <w:rPr>
                 <w:rFonts w:ascii="Arial" w:eastAsia="Arial" w:hAnsi="Arial" w:cs="Arial"/>
@@ -15310,6 +15778,7 @@
               </w:rPr>
               <w:t>Aerix</w:t>
             </w:r>
+            <w:proofErr w:type="spellEnd"/>
           </w:p>
         </w:tc>
       </w:tr>
@@ -15573,7 +16042,25 @@
                 <w:sz w:val="24"/>
                 <w:szCs w:val="24"/>
               </w:rPr>
-              <w:t>Los mensajes, botones y letreros del juego están escritos con la fuente Tahoma Plain, con un tamaño de 18px</w:t>
+              <w:t xml:space="preserve">Los mensajes, botones y letreros del juego están escritos con la fuente Tahoma </w:t>
+            </w:r>
+            <w:proofErr w:type="spellStart"/>
+            <w:r>
+              <w:rPr>
+                <w:rFonts w:ascii="Arial" w:eastAsia="Arial" w:hAnsi="Arial" w:cs="Arial"/>
+                <w:sz w:val="24"/>
+                <w:szCs w:val="24"/>
+              </w:rPr>
+              <w:t>Plain</w:t>
+            </w:r>
+            <w:proofErr w:type="spellEnd"/>
+            <w:r>
+              <w:rPr>
+                <w:rFonts w:ascii="Arial" w:eastAsia="Arial" w:hAnsi="Arial" w:cs="Arial"/>
+                <w:sz w:val="24"/>
+                <w:szCs w:val="24"/>
+              </w:rPr>
+              <w:t>, con un tamaño de 18px</w:t>
             </w:r>
           </w:p>
         </w:tc>
@@ -15851,6 +16338,7 @@
                 <w:szCs w:val="28"/>
               </w:rPr>
             </w:pPr>
+            <w:proofErr w:type="spellStart"/>
             <w:r>
               <w:rPr>
                 <w:rFonts w:ascii="Arial" w:eastAsia="Arial" w:hAnsi="Arial" w:cs="Arial"/>
@@ -15860,6 +16348,7 @@
               </w:rPr>
               <w:t>Aerix</w:t>
             </w:r>
+            <w:proofErr w:type="spellEnd"/>
           </w:p>
         </w:tc>
       </w:tr>
@@ -16017,8 +16506,18 @@
                 <w:sz w:val="24"/>
                 <w:szCs w:val="24"/>
               </w:rPr>
-              <w:t>Sin lag</w:t>
-            </w:r>
+              <w:t xml:space="preserve">Sin </w:t>
+            </w:r>
+            <w:proofErr w:type="spellStart"/>
+            <w:r>
+              <w:rPr>
+                <w:rFonts w:ascii="Arial" w:eastAsia="Arial" w:hAnsi="Arial" w:cs="Arial"/>
+                <w:sz w:val="24"/>
+                <w:szCs w:val="24"/>
+              </w:rPr>
+              <w:t>lag</w:t>
+            </w:r>
+            <w:proofErr w:type="spellEnd"/>
           </w:p>
         </w:tc>
       </w:tr>
@@ -16115,7 +16614,43 @@
                 <w:sz w:val="24"/>
                 <w:szCs w:val="24"/>
               </w:rPr>
-              <w:t xml:space="preserve">El juego funcionará en la mayoría de equipos con Windows, pero la función del juego, dependerá del equipo en que se este ejecutando, por lo que algunos equipos de bajo rendimiento tendrán problemas de </w:t>
+              <w:t xml:space="preserve">El juego funcionará en la mayoría de </w:t>
+            </w:r>
+            <w:proofErr w:type="gramStart"/>
+            <w:r>
+              <w:rPr>
+                <w:rFonts w:ascii="Arial" w:eastAsia="Arial" w:hAnsi="Arial" w:cs="Arial"/>
+                <w:sz w:val="24"/>
+                <w:szCs w:val="24"/>
+              </w:rPr>
+              <w:t>equipos</w:t>
+            </w:r>
+            <w:proofErr w:type="gramEnd"/>
+            <w:r>
+              <w:rPr>
+                <w:rFonts w:ascii="Arial" w:eastAsia="Arial" w:hAnsi="Arial" w:cs="Arial"/>
+                <w:sz w:val="24"/>
+                <w:szCs w:val="24"/>
+              </w:rPr>
+              <w:t xml:space="preserve"> con Windows, pero la función del juego, dependerá del equipo en que se </w:t>
+            </w:r>
+            <w:proofErr w:type="spellStart"/>
+            <w:r>
+              <w:rPr>
+                <w:rFonts w:ascii="Arial" w:eastAsia="Arial" w:hAnsi="Arial" w:cs="Arial"/>
+                <w:sz w:val="24"/>
+                <w:szCs w:val="24"/>
+              </w:rPr>
+              <w:t>este</w:t>
+            </w:r>
+            <w:proofErr w:type="spellEnd"/>
+            <w:r>
+              <w:rPr>
+                <w:rFonts w:ascii="Arial" w:eastAsia="Arial" w:hAnsi="Arial" w:cs="Arial"/>
+                <w:sz w:val="24"/>
+                <w:szCs w:val="24"/>
+              </w:rPr>
+              <w:t xml:space="preserve"> ejecutando, por lo que algunos equipos de bajo rendimiento tendrán problemas de </w:t>
             </w:r>
             <w:r>
               <w:rPr>
@@ -16591,8 +17126,33 @@
                 <w:rFonts w:ascii="Arial" w:hAnsi="Arial" w:cs="Arial"/>
                 <w:sz w:val="22"/>
               </w:rPr>
-              <w:t>, OpenGL for Dummys</w:t>
-            </w:r>
+              <w:t xml:space="preserve">, OpenGL </w:t>
+            </w:r>
+            <w:proofErr w:type="spellStart"/>
+            <w:r>
+              <w:rPr>
+                <w:rFonts w:ascii="Arial" w:hAnsi="Arial" w:cs="Arial"/>
+                <w:sz w:val="22"/>
+              </w:rPr>
+              <w:t>for</w:t>
+            </w:r>
+            <w:proofErr w:type="spellEnd"/>
+            <w:r>
+              <w:rPr>
+                <w:rFonts w:ascii="Arial" w:hAnsi="Arial" w:cs="Arial"/>
+                <w:sz w:val="22"/>
+              </w:rPr>
+              <w:t xml:space="preserve"> </w:t>
+            </w:r>
+            <w:proofErr w:type="spellStart"/>
+            <w:r>
+              <w:rPr>
+                <w:rFonts w:ascii="Arial" w:hAnsi="Arial" w:cs="Arial"/>
+                <w:sz w:val="22"/>
+              </w:rPr>
+              <w:t>Dummys</w:t>
+            </w:r>
+            <w:proofErr w:type="spellEnd"/>
           </w:p>
         </w:tc>
       </w:tr>
@@ -18252,13 +18812,47 @@
                 <w:sz w:val="22"/>
               </w:rPr>
             </w:pPr>
-            <w:r>
-              <w:rPr>
-                <w:rFonts w:ascii="Arial" w:hAnsi="Arial" w:cs="Arial"/>
-                <w:sz w:val="22"/>
-              </w:rPr>
-              <w:t>Youtube, OpenGL for Dummys</w:t>
-            </w:r>
+            <w:proofErr w:type="spellStart"/>
+            <w:r>
+              <w:rPr>
+                <w:rFonts w:ascii="Arial" w:hAnsi="Arial" w:cs="Arial"/>
+                <w:sz w:val="22"/>
+              </w:rPr>
+              <w:t>Youtube</w:t>
+            </w:r>
+            <w:proofErr w:type="spellEnd"/>
+            <w:r>
+              <w:rPr>
+                <w:rFonts w:ascii="Arial" w:hAnsi="Arial" w:cs="Arial"/>
+                <w:sz w:val="22"/>
+              </w:rPr>
+              <w:t xml:space="preserve">, OpenGL </w:t>
+            </w:r>
+            <w:proofErr w:type="spellStart"/>
+            <w:r>
+              <w:rPr>
+                <w:rFonts w:ascii="Arial" w:hAnsi="Arial" w:cs="Arial"/>
+                <w:sz w:val="22"/>
+              </w:rPr>
+              <w:t>for</w:t>
+            </w:r>
+            <w:proofErr w:type="spellEnd"/>
+            <w:r>
+              <w:rPr>
+                <w:rFonts w:ascii="Arial" w:hAnsi="Arial" w:cs="Arial"/>
+                <w:sz w:val="22"/>
+              </w:rPr>
+              <w:t xml:space="preserve"> </w:t>
+            </w:r>
+            <w:proofErr w:type="spellStart"/>
+            <w:r>
+              <w:rPr>
+                <w:rFonts w:ascii="Arial" w:hAnsi="Arial" w:cs="Arial"/>
+                <w:sz w:val="22"/>
+              </w:rPr>
+              <w:t>Dummys</w:t>
+            </w:r>
+            <w:proofErr w:type="spellEnd"/>
           </w:p>
         </w:tc>
       </w:tr>
@@ -19907,8 +20501,33 @@
                 <w:rFonts w:ascii="Arial" w:hAnsi="Arial" w:cs="Arial"/>
                 <w:sz w:val="22"/>
               </w:rPr>
-              <w:t>, OpenGL for Dummys</w:t>
-            </w:r>
+              <w:t xml:space="preserve">, OpenGL </w:t>
+            </w:r>
+            <w:proofErr w:type="spellStart"/>
+            <w:r>
+              <w:rPr>
+                <w:rFonts w:ascii="Arial" w:hAnsi="Arial" w:cs="Arial"/>
+                <w:sz w:val="22"/>
+              </w:rPr>
+              <w:t>for</w:t>
+            </w:r>
+            <w:proofErr w:type="spellEnd"/>
+            <w:r>
+              <w:rPr>
+                <w:rFonts w:ascii="Arial" w:hAnsi="Arial" w:cs="Arial"/>
+                <w:sz w:val="22"/>
+              </w:rPr>
+              <w:t xml:space="preserve"> </w:t>
+            </w:r>
+            <w:proofErr w:type="spellStart"/>
+            <w:r>
+              <w:rPr>
+                <w:rFonts w:ascii="Arial" w:hAnsi="Arial" w:cs="Arial"/>
+                <w:sz w:val="22"/>
+              </w:rPr>
+              <w:t>Dummys</w:t>
+            </w:r>
+            <w:proofErr w:type="spellEnd"/>
           </w:p>
         </w:tc>
       </w:tr>
@@ -20009,7 +20628,39 @@
                 <w:rFonts w:ascii="Arial" w:hAnsi="Arial" w:cs="Arial"/>
                 <w:sz w:val="22"/>
               </w:rPr>
-              <w:t>Utilizar el mouse para seleccionar un nivel, al darle clic encimade la imagen del nivel.</w:t>
+              <w:t xml:space="preserve">Utilizar el </w:t>
+            </w:r>
+            <w:proofErr w:type="gramStart"/>
+            <w:r>
+              <w:rPr>
+                <w:rFonts w:ascii="Arial" w:hAnsi="Arial" w:cs="Arial"/>
+                <w:sz w:val="22"/>
+              </w:rPr>
+              <w:t>mouse</w:t>
+            </w:r>
+            <w:proofErr w:type="gramEnd"/>
+            <w:r>
+              <w:rPr>
+                <w:rFonts w:ascii="Arial" w:hAnsi="Arial" w:cs="Arial"/>
+                <w:sz w:val="22"/>
+              </w:rPr>
+              <w:t xml:space="preserve"> para seleccionar un nivel, al darle clic </w:t>
+            </w:r>
+            <w:proofErr w:type="spellStart"/>
+            <w:r>
+              <w:rPr>
+                <w:rFonts w:ascii="Arial" w:hAnsi="Arial" w:cs="Arial"/>
+                <w:sz w:val="22"/>
+              </w:rPr>
+              <w:t>encimade</w:t>
+            </w:r>
+            <w:proofErr w:type="spellEnd"/>
+            <w:r>
+              <w:rPr>
+                <w:rFonts w:ascii="Arial" w:hAnsi="Arial" w:cs="Arial"/>
+                <w:sz w:val="22"/>
+              </w:rPr>
+              <w:t xml:space="preserve"> la imagen del nivel.</w:t>
             </w:r>
           </w:p>
         </w:tc>
@@ -21187,8 +21838,33 @@
                 <w:rFonts w:ascii="Arial" w:hAnsi="Arial" w:cs="Arial"/>
                 <w:sz w:val="22"/>
               </w:rPr>
-              <w:t>, OpenGL for Dummys</w:t>
-            </w:r>
+              <w:t xml:space="preserve">, OpenGL </w:t>
+            </w:r>
+            <w:proofErr w:type="spellStart"/>
+            <w:r>
+              <w:rPr>
+                <w:rFonts w:ascii="Arial" w:hAnsi="Arial" w:cs="Arial"/>
+                <w:sz w:val="22"/>
+              </w:rPr>
+              <w:t>for</w:t>
+            </w:r>
+            <w:proofErr w:type="spellEnd"/>
+            <w:r>
+              <w:rPr>
+                <w:rFonts w:ascii="Arial" w:hAnsi="Arial" w:cs="Arial"/>
+                <w:sz w:val="22"/>
+              </w:rPr>
+              <w:t xml:space="preserve"> </w:t>
+            </w:r>
+            <w:proofErr w:type="spellStart"/>
+            <w:r>
+              <w:rPr>
+                <w:rFonts w:ascii="Arial" w:hAnsi="Arial" w:cs="Arial"/>
+                <w:sz w:val="22"/>
+              </w:rPr>
+              <w:t>Dummys</w:t>
+            </w:r>
+            <w:proofErr w:type="spellEnd"/>
           </w:p>
         </w:tc>
       </w:tr>
@@ -22457,13 +23133,47 @@
                 <w:sz w:val="22"/>
               </w:rPr>
             </w:pPr>
-            <w:r>
-              <w:rPr>
-                <w:rFonts w:ascii="Arial" w:hAnsi="Arial" w:cs="Arial"/>
-                <w:sz w:val="22"/>
-              </w:rPr>
-              <w:t>Youtube, OpenGL for Dummys</w:t>
-            </w:r>
+            <w:proofErr w:type="spellStart"/>
+            <w:r>
+              <w:rPr>
+                <w:rFonts w:ascii="Arial" w:hAnsi="Arial" w:cs="Arial"/>
+                <w:sz w:val="22"/>
+              </w:rPr>
+              <w:t>Youtube</w:t>
+            </w:r>
+            <w:proofErr w:type="spellEnd"/>
+            <w:r>
+              <w:rPr>
+                <w:rFonts w:ascii="Arial" w:hAnsi="Arial" w:cs="Arial"/>
+                <w:sz w:val="22"/>
+              </w:rPr>
+              <w:t xml:space="preserve">, OpenGL </w:t>
+            </w:r>
+            <w:proofErr w:type="spellStart"/>
+            <w:r>
+              <w:rPr>
+                <w:rFonts w:ascii="Arial" w:hAnsi="Arial" w:cs="Arial"/>
+                <w:sz w:val="22"/>
+              </w:rPr>
+              <w:t>for</w:t>
+            </w:r>
+            <w:proofErr w:type="spellEnd"/>
+            <w:r>
+              <w:rPr>
+                <w:rFonts w:ascii="Arial" w:hAnsi="Arial" w:cs="Arial"/>
+                <w:sz w:val="22"/>
+              </w:rPr>
+              <w:t xml:space="preserve"> </w:t>
+            </w:r>
+            <w:proofErr w:type="spellStart"/>
+            <w:r>
+              <w:rPr>
+                <w:rFonts w:ascii="Arial" w:hAnsi="Arial" w:cs="Arial"/>
+                <w:sz w:val="22"/>
+              </w:rPr>
+              <w:t>Dummys</w:t>
+            </w:r>
+            <w:proofErr w:type="spellEnd"/>
           </w:p>
         </w:tc>
       </w:tr>
@@ -23832,13 +24542,47 @@
                 <w:sz w:val="22"/>
               </w:rPr>
             </w:pPr>
-            <w:r>
-              <w:rPr>
-                <w:rFonts w:ascii="Arial" w:hAnsi="Arial" w:cs="Arial"/>
-                <w:sz w:val="22"/>
-              </w:rPr>
-              <w:t>Youtube, OpenGL for Dummys</w:t>
-            </w:r>
+            <w:proofErr w:type="spellStart"/>
+            <w:r>
+              <w:rPr>
+                <w:rFonts w:ascii="Arial" w:hAnsi="Arial" w:cs="Arial"/>
+                <w:sz w:val="22"/>
+              </w:rPr>
+              <w:t>Youtube</w:t>
+            </w:r>
+            <w:proofErr w:type="spellEnd"/>
+            <w:r>
+              <w:rPr>
+                <w:rFonts w:ascii="Arial" w:hAnsi="Arial" w:cs="Arial"/>
+                <w:sz w:val="22"/>
+              </w:rPr>
+              <w:t xml:space="preserve">, OpenGL </w:t>
+            </w:r>
+            <w:proofErr w:type="spellStart"/>
+            <w:r>
+              <w:rPr>
+                <w:rFonts w:ascii="Arial" w:hAnsi="Arial" w:cs="Arial"/>
+                <w:sz w:val="22"/>
+              </w:rPr>
+              <w:t>for</w:t>
+            </w:r>
+            <w:proofErr w:type="spellEnd"/>
+            <w:r>
+              <w:rPr>
+                <w:rFonts w:ascii="Arial" w:hAnsi="Arial" w:cs="Arial"/>
+                <w:sz w:val="22"/>
+              </w:rPr>
+              <w:t xml:space="preserve"> </w:t>
+            </w:r>
+            <w:proofErr w:type="spellStart"/>
+            <w:r>
+              <w:rPr>
+                <w:rFonts w:ascii="Arial" w:hAnsi="Arial" w:cs="Arial"/>
+                <w:sz w:val="22"/>
+              </w:rPr>
+              <w:t>Dummys</w:t>
+            </w:r>
+            <w:proofErr w:type="spellEnd"/>
           </w:p>
         </w:tc>
       </w:tr>
@@ -24825,13 +25569,31 @@
                 <w:sz w:val="22"/>
               </w:rPr>
             </w:pPr>
-            <w:r>
-              <w:rPr>
-                <w:rFonts w:ascii="Arial" w:hAnsi="Arial" w:cs="Arial"/>
-                <w:sz w:val="22"/>
-              </w:rPr>
-              <w:t>ici pisi</w:t>
-            </w:r>
+            <w:proofErr w:type="spellStart"/>
+            <w:r>
+              <w:rPr>
+                <w:rFonts w:ascii="Arial" w:hAnsi="Arial" w:cs="Arial"/>
+                <w:sz w:val="22"/>
+              </w:rPr>
+              <w:t>ici</w:t>
+            </w:r>
+            <w:proofErr w:type="spellEnd"/>
+            <w:r>
+              <w:rPr>
+                <w:rFonts w:ascii="Arial" w:hAnsi="Arial" w:cs="Arial"/>
+                <w:sz w:val="22"/>
+              </w:rPr>
+              <w:t xml:space="preserve"> </w:t>
+            </w:r>
+            <w:proofErr w:type="spellStart"/>
+            <w:r>
+              <w:rPr>
+                <w:rFonts w:ascii="Arial" w:hAnsi="Arial" w:cs="Arial"/>
+                <w:sz w:val="22"/>
+              </w:rPr>
+              <w:t>pisi</w:t>
+            </w:r>
+            <w:proofErr w:type="spellEnd"/>
           </w:p>
         </w:tc>
       </w:tr>
@@ -25077,13 +25839,47 @@
                 <w:sz w:val="22"/>
               </w:rPr>
             </w:pPr>
-            <w:r>
-              <w:rPr>
-                <w:rFonts w:ascii="Arial" w:hAnsi="Arial" w:cs="Arial"/>
-                <w:sz w:val="22"/>
-              </w:rPr>
-              <w:t>Youtube, OpenGL for Dummys</w:t>
-            </w:r>
+            <w:proofErr w:type="spellStart"/>
+            <w:r>
+              <w:rPr>
+                <w:rFonts w:ascii="Arial" w:hAnsi="Arial" w:cs="Arial"/>
+                <w:sz w:val="22"/>
+              </w:rPr>
+              <w:t>Youtube</w:t>
+            </w:r>
+            <w:proofErr w:type="spellEnd"/>
+            <w:r>
+              <w:rPr>
+                <w:rFonts w:ascii="Arial" w:hAnsi="Arial" w:cs="Arial"/>
+                <w:sz w:val="22"/>
+              </w:rPr>
+              <w:t xml:space="preserve">, OpenGL </w:t>
+            </w:r>
+            <w:proofErr w:type="spellStart"/>
+            <w:r>
+              <w:rPr>
+                <w:rFonts w:ascii="Arial" w:hAnsi="Arial" w:cs="Arial"/>
+                <w:sz w:val="22"/>
+              </w:rPr>
+              <w:t>for</w:t>
+            </w:r>
+            <w:proofErr w:type="spellEnd"/>
+            <w:r>
+              <w:rPr>
+                <w:rFonts w:ascii="Arial" w:hAnsi="Arial" w:cs="Arial"/>
+                <w:sz w:val="22"/>
+              </w:rPr>
+              <w:t xml:space="preserve"> </w:t>
+            </w:r>
+            <w:proofErr w:type="spellStart"/>
+            <w:r>
+              <w:rPr>
+                <w:rFonts w:ascii="Arial" w:hAnsi="Arial" w:cs="Arial"/>
+                <w:sz w:val="22"/>
+              </w:rPr>
+              <w:t>Dummys</w:t>
+            </w:r>
+            <w:proofErr w:type="spellEnd"/>
           </w:p>
         </w:tc>
       </w:tr>
@@ -26328,13 +27124,47 @@
                 <w:sz w:val="22"/>
               </w:rPr>
             </w:pPr>
-            <w:r>
-              <w:rPr>
-                <w:rFonts w:ascii="Arial" w:hAnsi="Arial" w:cs="Arial"/>
-                <w:sz w:val="22"/>
-              </w:rPr>
-              <w:t>Youtube, OpenGL for Dummys</w:t>
-            </w:r>
+            <w:proofErr w:type="spellStart"/>
+            <w:r>
+              <w:rPr>
+                <w:rFonts w:ascii="Arial" w:hAnsi="Arial" w:cs="Arial"/>
+                <w:sz w:val="22"/>
+              </w:rPr>
+              <w:t>Youtube</w:t>
+            </w:r>
+            <w:proofErr w:type="spellEnd"/>
+            <w:r>
+              <w:rPr>
+                <w:rFonts w:ascii="Arial" w:hAnsi="Arial" w:cs="Arial"/>
+                <w:sz w:val="22"/>
+              </w:rPr>
+              <w:t xml:space="preserve">, OpenGL </w:t>
+            </w:r>
+            <w:proofErr w:type="spellStart"/>
+            <w:r>
+              <w:rPr>
+                <w:rFonts w:ascii="Arial" w:hAnsi="Arial" w:cs="Arial"/>
+                <w:sz w:val="22"/>
+              </w:rPr>
+              <w:t>for</w:t>
+            </w:r>
+            <w:proofErr w:type="spellEnd"/>
+            <w:r>
+              <w:rPr>
+                <w:rFonts w:ascii="Arial" w:hAnsi="Arial" w:cs="Arial"/>
+                <w:sz w:val="22"/>
+              </w:rPr>
+              <w:t xml:space="preserve"> </w:t>
+            </w:r>
+            <w:proofErr w:type="spellStart"/>
+            <w:r>
+              <w:rPr>
+                <w:rFonts w:ascii="Arial" w:hAnsi="Arial" w:cs="Arial"/>
+                <w:sz w:val="22"/>
+              </w:rPr>
+              <w:t>Dummys</w:t>
+            </w:r>
+            <w:proofErr w:type="spellEnd"/>
           </w:p>
         </w:tc>
       </w:tr>
@@ -27351,6 +28181,7 @@
         </w:rPr>
       </w:pPr>
       <w:bookmarkStart w:id="28" w:name="_Toc40272967"/>
+      <w:proofErr w:type="spellStart"/>
       <w:r>
         <w:rPr>
           <w:rFonts w:ascii="Arial" w:hAnsi="Arial" w:cs="Arial"/>
@@ -27360,6 +28191,7 @@
         <w:t>Bibliografía</w:t>
       </w:r>
       <w:bookmarkEnd w:id="28"/>
+      <w:proofErr w:type="spellEnd"/>
     </w:p>
     <w:p>
       <w:pPr>
@@ -27386,8 +28218,9 @@
           <w:szCs w:val="24"/>
           <w:lang w:val="en-US"/>
         </w:rPr>
-        <w:t>OpenGL programming guide: the official guide to learning OpenGL, version 4.3 / Dave Shreiner, Graham Sellers, John Kessenich, Bill Licea-</w:t>
-      </w:r>
+        <w:t xml:space="preserve">OpenGL programming guide: the official guide to learning OpenGL, version 4.3 / Dave </w:t>
+      </w:r>
+      <w:proofErr w:type="spellStart"/>
       <w:r>
         <w:rPr>
           <w:rFonts w:ascii="Arial" w:hAnsi="Arial" w:cs="Arial"/>
@@ -27395,6 +28228,45 @@
           <w:szCs w:val="24"/>
           <w:lang w:val="en-US"/>
         </w:rPr>
+        <w:t>Shreiner</w:t>
+      </w:r>
+      <w:proofErr w:type="spellEnd"/>
+      <w:r>
+        <w:rPr>
+          <w:rFonts w:ascii="Arial" w:hAnsi="Arial" w:cs="Arial"/>
+          <w:sz w:val="24"/>
+          <w:szCs w:val="24"/>
+          <w:lang w:val="en-US"/>
+        </w:rPr>
+        <w:t xml:space="preserve">, Graham Sellers, John Kessenich, Bill </w:t>
+      </w:r>
+      <w:proofErr w:type="spellStart"/>
+      <w:r>
+        <w:rPr>
+          <w:rFonts w:ascii="Arial" w:hAnsi="Arial" w:cs="Arial"/>
+          <w:sz w:val="24"/>
+          <w:szCs w:val="24"/>
+          <w:lang w:val="en-US"/>
+        </w:rPr>
+        <w:t>Licea</w:t>
+      </w:r>
+      <w:proofErr w:type="spellEnd"/>
+      <w:r>
+        <w:rPr>
+          <w:rFonts w:ascii="Arial" w:hAnsi="Arial" w:cs="Arial"/>
+          <w:sz w:val="24"/>
+          <w:szCs w:val="24"/>
+          <w:lang w:val="en-US"/>
+        </w:rPr>
+        <w:t>-</w:t>
+      </w:r>
+      <w:r>
+        <w:rPr>
+          <w:rFonts w:ascii="Arial" w:hAnsi="Arial" w:cs="Arial"/>
+          <w:sz w:val="24"/>
+          <w:szCs w:val="24"/>
+          <w:lang w:val="en-US"/>
+        </w:rPr>
         <w:t>Kane;</w:t>
       </w:r>
       <w:r>
@@ -27404,7 +28276,27 @@
           <w:szCs w:val="24"/>
           <w:lang w:val="en-US"/>
         </w:rPr>
-        <w:t xml:space="preserve"> the Khronos OpenGL ARB Working </w:t>
+        <w:t xml:space="preserve"> the </w:t>
+      </w:r>
+      <w:proofErr w:type="spellStart"/>
+      <w:r>
+        <w:rPr>
+          <w:rFonts w:ascii="Arial" w:hAnsi="Arial" w:cs="Arial"/>
+          <w:sz w:val="24"/>
+          <w:szCs w:val="24"/>
+          <w:lang w:val="en-US"/>
+        </w:rPr>
+        <w:t>Khronos</w:t>
+      </w:r>
+      <w:proofErr w:type="spellEnd"/>
+      <w:r>
+        <w:rPr>
+          <w:rFonts w:ascii="Arial" w:hAnsi="Arial" w:cs="Arial"/>
+          <w:sz w:val="24"/>
+          <w:szCs w:val="24"/>
+          <w:lang w:val="en-US"/>
+        </w:rPr>
+        <w:t xml:space="preserve"> OpenGL ARB Working </w:t>
       </w:r>
       <w:r>
         <w:rPr>
@@ -27435,6 +28327,7 @@
           <w:lang w:val="en-US"/>
         </w:rPr>
       </w:pPr>
+      <w:proofErr w:type="spellStart"/>
       <w:r>
         <w:rPr>
           <w:rFonts w:ascii="Arial" w:hAnsi="Arial" w:cs="Arial"/>
@@ -27442,7 +28335,37 @@
           <w:szCs w:val="24"/>
           <w:lang w:val="en-US"/>
         </w:rPr>
-        <w:t>Boreskov, Alexey, Shikin, Evgeniy. (2013). Computer Graphic: From Pixels to programmable Graphics Hardware. CRC Press.</w:t>
+        <w:t>Boreskov</w:t>
+      </w:r>
+      <w:proofErr w:type="spellEnd"/>
+      <w:r>
+        <w:rPr>
+          <w:rFonts w:ascii="Arial" w:hAnsi="Arial" w:cs="Arial"/>
+          <w:sz w:val="24"/>
+          <w:szCs w:val="24"/>
+          <w:lang w:val="en-US"/>
+        </w:rPr>
+        <w:t xml:space="preserve">, Alexey, </w:t>
+      </w:r>
+      <w:proofErr w:type="spellStart"/>
+      <w:r>
+        <w:rPr>
+          <w:rFonts w:ascii="Arial" w:hAnsi="Arial" w:cs="Arial"/>
+          <w:sz w:val="24"/>
+          <w:szCs w:val="24"/>
+          <w:lang w:val="en-US"/>
+        </w:rPr>
+        <w:t>Shikin</w:t>
+      </w:r>
+      <w:proofErr w:type="spellEnd"/>
+      <w:r>
+        <w:rPr>
+          <w:rFonts w:ascii="Arial" w:hAnsi="Arial" w:cs="Arial"/>
+          <w:sz w:val="24"/>
+          <w:szCs w:val="24"/>
+          <w:lang w:val="en-US"/>
+        </w:rPr>
+        <w:t>, Evgeniy. (2013). Computer Graphic: From Pixels to programmable Graphics Hardware. CRC Press.</w:t>
       </w:r>
     </w:p>
     <w:p>
@@ -27455,6 +28378,7 @@
           <w:lang w:val="en-US"/>
         </w:rPr>
       </w:pPr>
+      <w:proofErr w:type="spellStart"/>
       <w:r>
         <w:rPr>
           <w:rFonts w:ascii="Arial" w:hAnsi="Arial" w:cs="Arial"/>
@@ -27462,7 +28386,17 @@
           <w:szCs w:val="24"/>
           <w:lang w:val="en-US"/>
         </w:rPr>
-        <w:t>Huges, John F. (2013). Computer Graphics: principles and practice. 3rd Edition. Pearson Education, Inc.</w:t>
+        <w:t>Huges</w:t>
+      </w:r>
+      <w:proofErr w:type="spellEnd"/>
+      <w:r>
+        <w:rPr>
+          <w:rFonts w:ascii="Arial" w:hAnsi="Arial" w:cs="Arial"/>
+          <w:sz w:val="24"/>
+          <w:szCs w:val="24"/>
+          <w:lang w:val="en-US"/>
+        </w:rPr>
+        <w:t>, John F. (2013). Computer Graphics: principles and practice. 3rd Edition. Pearson Education, Inc.</w:t>
       </w:r>
     </w:p>
     <w:p>
@@ -27482,7 +28416,67 @@
           <w:szCs w:val="24"/>
           <w:lang w:val="en-US"/>
         </w:rPr>
-        <w:t>Xiang, Zhigang, Plastock Roy. Computer Graphics. 2nd edition. Mc Graw Hill, Shaum´s Outlines. USA, 2000.</w:t>
+        <w:t xml:space="preserve">Xiang, </w:t>
+      </w:r>
+      <w:proofErr w:type="spellStart"/>
+      <w:r>
+        <w:rPr>
+          <w:rFonts w:ascii="Arial" w:hAnsi="Arial" w:cs="Arial"/>
+          <w:sz w:val="24"/>
+          <w:szCs w:val="24"/>
+          <w:lang w:val="en-US"/>
+        </w:rPr>
+        <w:t>Zhigang</w:t>
+      </w:r>
+      <w:proofErr w:type="spellEnd"/>
+      <w:r>
+        <w:rPr>
+          <w:rFonts w:ascii="Arial" w:hAnsi="Arial" w:cs="Arial"/>
+          <w:sz w:val="24"/>
+          <w:szCs w:val="24"/>
+          <w:lang w:val="en-US"/>
+        </w:rPr>
+        <w:t xml:space="preserve">, </w:t>
+      </w:r>
+      <w:proofErr w:type="spellStart"/>
+      <w:r>
+        <w:rPr>
+          <w:rFonts w:ascii="Arial" w:hAnsi="Arial" w:cs="Arial"/>
+          <w:sz w:val="24"/>
+          <w:szCs w:val="24"/>
+          <w:lang w:val="en-US"/>
+        </w:rPr>
+        <w:t>Plastock</w:t>
+      </w:r>
+      <w:proofErr w:type="spellEnd"/>
+      <w:r>
+        <w:rPr>
+          <w:rFonts w:ascii="Arial" w:hAnsi="Arial" w:cs="Arial"/>
+          <w:sz w:val="24"/>
+          <w:szCs w:val="24"/>
+          <w:lang w:val="en-US"/>
+        </w:rPr>
+        <w:t xml:space="preserve"> Roy. Computer Graphics. 2nd edition. Mc Graw Hill, </w:t>
+      </w:r>
+      <w:proofErr w:type="spellStart"/>
+      <w:r>
+        <w:rPr>
+          <w:rFonts w:ascii="Arial" w:hAnsi="Arial" w:cs="Arial"/>
+          <w:sz w:val="24"/>
+          <w:szCs w:val="24"/>
+          <w:lang w:val="en-US"/>
+        </w:rPr>
+        <w:t>Shaum´s</w:t>
+      </w:r>
+      <w:proofErr w:type="spellEnd"/>
+      <w:r>
+        <w:rPr>
+          <w:rFonts w:ascii="Arial" w:hAnsi="Arial" w:cs="Arial"/>
+          <w:sz w:val="24"/>
+          <w:szCs w:val="24"/>
+          <w:lang w:val="en-US"/>
+        </w:rPr>
+        <w:t xml:space="preserve"> Outlines. USA, 2000.</w:t>
       </w:r>
     </w:p>
     <w:p>

</xml_diff>

<commit_message>
Avance del documento final
Anexo el avance del doc final

Co-Authored-By: David Velázquez <davidvelazquezr@users.noreply.github.com>
</commit_message>
<xml_diff>
--- a/Protocolo v3.docx
+++ b/Protocolo v3.docx
@@ -3707,16 +3707,14 @@
         </w:rPr>
         <w:t xml:space="preserve">videojuego </w:t>
       </w:r>
-      <w:proofErr w:type="spellStart"/>
-      <w:r>
-        <w:rPr>
-          <w:rFonts w:ascii="Arial" w:hAnsi="Arial" w:cs="Arial"/>
-          <w:sz w:val="24"/>
-          <w:szCs w:val="24"/>
-        </w:rPr>
-        <w:t>esta</w:t>
-      </w:r>
-      <w:proofErr w:type="spellEnd"/>
+      <w:r>
+        <w:rPr>
+          <w:rFonts w:ascii="Arial" w:hAnsi="Arial" w:cs="Arial"/>
+          <w:sz w:val="24"/>
+          <w:szCs w:val="24"/>
+        </w:rPr>
+        <w:t>está</w:t>
+      </w:r>
       <w:r>
         <w:rPr>
           <w:rFonts w:ascii="Arial" w:hAnsi="Arial" w:cs="Arial"/>
@@ -4128,43 +4126,7 @@
           <w:sz w:val="24"/>
           <w:szCs w:val="24"/>
         </w:rPr>
-        <w:t xml:space="preserve">. Es la unidad más pequeña de una imagen digital. En la computadora, un </w:t>
-      </w:r>
-      <w:proofErr w:type="gramStart"/>
-      <w:r>
-        <w:rPr>
-          <w:rFonts w:ascii="Arial" w:hAnsi="Arial" w:cs="Arial"/>
-          <w:sz w:val="24"/>
-          <w:szCs w:val="24"/>
-        </w:rPr>
-        <w:t>pixel</w:t>
-      </w:r>
-      <w:proofErr w:type="gramEnd"/>
-      <w:r>
-        <w:rPr>
-          <w:rFonts w:ascii="Arial" w:hAnsi="Arial" w:cs="Arial"/>
-          <w:sz w:val="24"/>
-          <w:szCs w:val="24"/>
-        </w:rPr>
-        <w:t xml:space="preserve"> se representa por su código de color, el cual es, o bien un valor en la escala de grises o los tres componentes de un color. Tendemos a pensar que un </w:t>
-      </w:r>
-      <w:proofErr w:type="gramStart"/>
-      <w:r>
-        <w:rPr>
-          <w:rFonts w:ascii="Arial" w:hAnsi="Arial" w:cs="Arial"/>
-          <w:sz w:val="24"/>
-          <w:szCs w:val="24"/>
-        </w:rPr>
-        <w:t>pixel</w:t>
-      </w:r>
-      <w:proofErr w:type="gramEnd"/>
-      <w:r>
-        <w:rPr>
-          <w:rFonts w:ascii="Arial" w:hAnsi="Arial" w:cs="Arial"/>
-          <w:sz w:val="24"/>
-          <w:szCs w:val="24"/>
-        </w:rPr>
-        <w:t xml:space="preserve"> es un pequeño punto, circular o cuadrado, sin embargo, un pixel es matemáticamente un punto sin dimensiones.</w:t>
+        <w:t>. Es la unidad más pequeña de una imagen digital. En la computadora, un pixel se representa por su código de color, el cual es, o bien un valor en la escala de grises o los tres componentes de un color. Tendemos a pensar que un pixel es un pequeño punto, circular o cuadrado, sin embargo, un pixel es matemáticamente un punto sin dimensiones.</w:t>
       </w:r>
     </w:p>
     <w:p>
@@ -4938,7 +4900,25 @@
           <w:sz w:val="24"/>
           <w:szCs w:val="24"/>
         </w:rPr>
-        <w:t xml:space="preserve">Se hace uso de matrices para la generación de objetos 3d utilizando las herramientas que nos ofrece OpenGL como lo son GLU y GLUT. Dichas matrices son generadas en los Render de cada objeto que se utilizo en el juego, los personajes hacen uso de funciones como </w:t>
+        <w:t>Se hace uso de matrices para la generación de objetos 3</w:t>
+      </w:r>
+      <w:r>
+        <w:rPr>
+          <w:rFonts w:ascii="Arial" w:hAnsi="Arial" w:cs="Arial"/>
+          <w:color w:val="000000" w:themeColor="text1"/>
+          <w:sz w:val="24"/>
+          <w:szCs w:val="24"/>
+        </w:rPr>
+        <w:t>D</w:t>
+      </w:r>
+      <w:r>
+        <w:rPr>
+          <w:rFonts w:ascii="Arial" w:hAnsi="Arial" w:cs="Arial"/>
+          <w:color w:val="000000" w:themeColor="text1"/>
+          <w:sz w:val="24"/>
+          <w:szCs w:val="24"/>
+        </w:rPr>
+        <w:t xml:space="preserve"> utilizando las herramientas que nos ofrece OpenGL como lo son GLU y GLUT. Dichas matrices son generadas en los Render de cada objeto que se utilizo en el juego, los personajes hacen uso de funciones como </w:t>
       </w:r>
       <w:proofErr w:type="spellStart"/>
       <w:r>
@@ -4984,6 +4964,557 @@
     <w:p>
       <w:pPr>
         <w:jc w:val="both"/>
+        <w:rPr>
+          <w:rFonts w:ascii="Arial" w:hAnsi="Arial" w:cs="Arial"/>
+          <w:color w:val="000000" w:themeColor="text1"/>
+          <w:sz w:val="24"/>
+          <w:szCs w:val="24"/>
+        </w:rPr>
+      </w:pPr>
+      <w:r>
+        <w:rPr>
+          <w:rFonts w:ascii="Arial" w:hAnsi="Arial" w:cs="Arial"/>
+          <w:color w:val="000000" w:themeColor="text1"/>
+          <w:sz w:val="24"/>
+          <w:szCs w:val="24"/>
+        </w:rPr>
+        <w:t>La inclusión de las transformaciones tridimensionales es</w:t>
+      </w:r>
+      <w:r>
+        <w:rPr>
+          <w:rFonts w:ascii="Arial" w:hAnsi="Arial" w:cs="Arial"/>
+          <w:color w:val="000000" w:themeColor="text1"/>
+          <w:sz w:val="24"/>
+          <w:szCs w:val="24"/>
+        </w:rPr>
+        <w:t xml:space="preserve"> de gran ayuda pues permiten trasladar, escalar y </w:t>
+      </w:r>
+      <w:r>
+        <w:rPr>
+          <w:rFonts w:ascii="Arial" w:hAnsi="Arial" w:cs="Arial"/>
+          <w:color w:val="000000" w:themeColor="text1"/>
+          <w:sz w:val="24"/>
+          <w:szCs w:val="24"/>
+        </w:rPr>
+        <w:t>rotar los objetos del juego.</w:t>
+      </w:r>
+    </w:p>
+    <w:p>
+      <w:pPr>
+        <w:pStyle w:val="Ttulo1"/>
+        <w:rPr>
+          <w:rFonts w:ascii="Arial" w:hAnsi="Arial" w:cs="Arial"/>
+        </w:rPr>
+      </w:pPr>
+      <w:r>
+        <w:rPr>
+          <w:rFonts w:ascii="Arial" w:hAnsi="Arial" w:cs="Arial"/>
+        </w:rPr>
+        <w:t>OpenGL y Java</w:t>
+      </w:r>
+    </w:p>
+    <w:p/>
+    <w:p>
+      <w:pPr>
+        <w:jc w:val="both"/>
+        <w:rPr>
+          <w:rFonts w:ascii="Arial" w:hAnsi="Arial" w:cs="Arial"/>
+          <w:color w:val="000000" w:themeColor="text1"/>
+          <w:sz w:val="24"/>
+          <w:szCs w:val="24"/>
+        </w:rPr>
+      </w:pPr>
+      <w:r>
+        <w:rPr>
+          <w:rFonts w:ascii="Arial" w:hAnsi="Arial" w:cs="Arial"/>
+          <w:color w:val="000000" w:themeColor="text1"/>
+          <w:sz w:val="24"/>
+          <w:szCs w:val="24"/>
+        </w:rPr>
+        <w:t xml:space="preserve">OpenGL (Open </w:t>
+      </w:r>
+      <w:proofErr w:type="spellStart"/>
+      <w:r>
+        <w:rPr>
+          <w:rFonts w:ascii="Arial" w:hAnsi="Arial" w:cs="Arial"/>
+          <w:color w:val="000000" w:themeColor="text1"/>
+          <w:sz w:val="24"/>
+          <w:szCs w:val="24"/>
+        </w:rPr>
+        <w:t>Graphics</w:t>
+      </w:r>
+      <w:proofErr w:type="spellEnd"/>
+      <w:r>
+        <w:rPr>
+          <w:rFonts w:ascii="Arial" w:hAnsi="Arial" w:cs="Arial"/>
+          <w:color w:val="000000" w:themeColor="text1"/>
+          <w:sz w:val="24"/>
+          <w:szCs w:val="24"/>
+        </w:rPr>
+        <w:t xml:space="preserve"> Library) es una especificación estándar que define una API multilenguaje y multiplataforma para escribir aplicaciones que produzcan gráficos 2D y 3D. La interfaz consiste en más de 250 funciones diferentes que pueden usarse para dibujar escenas tridimensionales complejas a partir de primitivas geométricas simples, tales como puntos, líneas y triángulos.</w:t>
+      </w:r>
+    </w:p>
+    <w:p>
+      <w:pPr>
+        <w:jc w:val="both"/>
+        <w:rPr>
+          <w:rFonts w:ascii="Arial" w:hAnsi="Arial" w:cs="Arial"/>
+          <w:color w:val="000000" w:themeColor="text1"/>
+          <w:sz w:val="24"/>
+          <w:szCs w:val="24"/>
+        </w:rPr>
+      </w:pPr>
+      <w:r>
+        <w:rPr>
+          <w:rFonts w:ascii="Arial" w:hAnsi="Arial" w:cs="Arial"/>
+          <w:color w:val="000000" w:themeColor="text1"/>
+          <w:sz w:val="24"/>
+          <w:szCs w:val="24"/>
+        </w:rPr>
+        <w:t xml:space="preserve">Java es un lenguaje de programación y una plataforma informática que fue comercializada por primera vez en 1995 por </w:t>
+      </w:r>
+      <w:proofErr w:type="spellStart"/>
+      <w:r>
+        <w:rPr>
+          <w:rFonts w:ascii="Arial" w:hAnsi="Arial" w:cs="Arial"/>
+          <w:color w:val="000000" w:themeColor="text1"/>
+          <w:sz w:val="24"/>
+          <w:szCs w:val="24"/>
+        </w:rPr>
+        <w:t>Sun</w:t>
+      </w:r>
+      <w:proofErr w:type="spellEnd"/>
+      <w:r>
+        <w:rPr>
+          <w:rFonts w:ascii="Arial" w:hAnsi="Arial" w:cs="Arial"/>
+          <w:color w:val="000000" w:themeColor="text1"/>
+          <w:sz w:val="24"/>
+          <w:szCs w:val="24"/>
+        </w:rPr>
+        <w:t xml:space="preserve"> Microsystems. Hay muchas aplicaciones y sitios web que no funcionarán, probablemente, a menos que tengan Java instalado y cada día se crean más. Java es rápido, seguro y fiable.</w:t>
+      </w:r>
+    </w:p>
+    <w:p>
+      <w:pPr>
+        <w:pStyle w:val="Ttulo1"/>
+        <w:rPr>
+          <w:rFonts w:ascii="Arial" w:hAnsi="Arial" w:cs="Arial"/>
+        </w:rPr>
+      </w:pPr>
+      <w:r>
+        <w:rPr>
+          <w:rFonts w:ascii="Arial" w:hAnsi="Arial" w:cs="Arial"/>
+        </w:rPr>
+        <w:t>Texturización</w:t>
+      </w:r>
+    </w:p>
+    <w:p/>
+    <w:p>
+      <w:pPr>
+        <w:jc w:val="both"/>
+        <w:rPr>
+          <w:rFonts w:ascii="Arial" w:hAnsi="Arial" w:cs="Arial"/>
+          <w:color w:val="000000" w:themeColor="text1"/>
+          <w:sz w:val="24"/>
+          <w:szCs w:val="24"/>
+        </w:rPr>
+      </w:pPr>
+      <w:r>
+        <w:rPr>
+          <w:rFonts w:ascii="Arial" w:hAnsi="Arial" w:cs="Arial"/>
+          <w:color w:val="000000" w:themeColor="text1"/>
+          <w:sz w:val="24"/>
+          <w:szCs w:val="24"/>
+        </w:rPr>
+        <w:t>Una textura, desde el punto de vista de su almacenamiento en memoria es un array de datos. Cada uno de los valores de este array lo llamamos '</w:t>
+      </w:r>
+      <w:proofErr w:type="spellStart"/>
+      <w:r>
+        <w:rPr>
+          <w:rFonts w:ascii="Arial" w:hAnsi="Arial" w:cs="Arial"/>
+          <w:color w:val="000000" w:themeColor="text1"/>
+          <w:sz w:val="24"/>
+          <w:szCs w:val="24"/>
+        </w:rPr>
+        <w:t>textel</w:t>
+      </w:r>
+      <w:proofErr w:type="spellEnd"/>
+      <w:r>
+        <w:rPr>
+          <w:rFonts w:ascii="Arial" w:hAnsi="Arial" w:cs="Arial"/>
+          <w:color w:val="000000" w:themeColor="text1"/>
+          <w:sz w:val="24"/>
+          <w:szCs w:val="24"/>
+        </w:rPr>
+        <w:t>'. Este array de datos representa una imagen, que utilizaremos para mapearla sobre un polígono.</w:t>
+      </w:r>
+    </w:p>
+    <w:p>
+      <w:pPr>
+        <w:jc w:val="both"/>
+        <w:rPr>
+          <w:rFonts w:ascii="Arial" w:hAnsi="Arial" w:cs="Arial"/>
+          <w:color w:val="000000" w:themeColor="text1"/>
+          <w:sz w:val="24"/>
+          <w:szCs w:val="24"/>
+        </w:rPr>
+      </w:pPr>
+      <w:r>
+        <w:rPr>
+          <w:rFonts w:ascii="Arial" w:hAnsi="Arial" w:cs="Arial"/>
+          <w:color w:val="000000" w:themeColor="text1"/>
+          <w:sz w:val="24"/>
+          <w:szCs w:val="24"/>
+        </w:rPr>
+        <w:t xml:space="preserve">Podemos rellenar dicho array bien cargando una imagen desde un fichero, o bien dándole nosotros los valores de color a cada </w:t>
+      </w:r>
+      <w:proofErr w:type="spellStart"/>
+      <w:r>
+        <w:rPr>
+          <w:rFonts w:ascii="Arial" w:hAnsi="Arial" w:cs="Arial"/>
+          <w:color w:val="000000" w:themeColor="text1"/>
+          <w:sz w:val="24"/>
+          <w:szCs w:val="24"/>
+        </w:rPr>
+        <w:t>texel</w:t>
+      </w:r>
+      <w:proofErr w:type="spellEnd"/>
+      <w:r>
+        <w:rPr>
+          <w:rFonts w:ascii="Arial" w:hAnsi="Arial" w:cs="Arial"/>
+          <w:color w:val="000000" w:themeColor="text1"/>
+          <w:sz w:val="24"/>
+          <w:szCs w:val="24"/>
+        </w:rPr>
+        <w:t>.</w:t>
+      </w:r>
+    </w:p>
+    <w:p>
+      <w:pPr>
+        <w:jc w:val="both"/>
+        <w:rPr>
+          <w:rFonts w:ascii="Arial" w:hAnsi="Arial" w:cs="Arial"/>
+          <w:color w:val="000000" w:themeColor="text1"/>
+          <w:sz w:val="24"/>
+          <w:szCs w:val="24"/>
+        </w:rPr>
+      </w:pPr>
+      <w:r>
+        <w:rPr>
+          <w:rFonts w:ascii="Arial" w:hAnsi="Arial" w:cs="Arial"/>
+          <w:color w:val="000000" w:themeColor="text1"/>
+          <w:sz w:val="24"/>
+          <w:szCs w:val="24"/>
+        </w:rPr>
+        <w:t>La información de cada uno de los componentes puede ser:</w:t>
+      </w:r>
+    </w:p>
+    <w:p>
+      <w:pPr>
+        <w:pStyle w:val="Prrafodelista"/>
+        <w:numPr>
+          <w:ilvl w:val="0"/>
+          <w:numId w:val="7"/>
+        </w:numPr>
+        <w:jc w:val="both"/>
+        <w:rPr>
+          <w:rFonts w:ascii="Arial" w:hAnsi="Arial" w:cs="Arial"/>
+          <w:color w:val="000000" w:themeColor="text1"/>
+          <w:sz w:val="24"/>
+          <w:szCs w:val="24"/>
+        </w:rPr>
+      </w:pPr>
+      <w:r>
+        <w:rPr>
+          <w:rFonts w:ascii="Arial" w:hAnsi="Arial" w:cs="Arial"/>
+          <w:color w:val="000000" w:themeColor="text1"/>
+          <w:sz w:val="24"/>
+          <w:szCs w:val="24"/>
+        </w:rPr>
+        <w:t>Las componentes RGB del color.</w:t>
+      </w:r>
+    </w:p>
+    <w:p>
+      <w:pPr>
+        <w:pStyle w:val="Prrafodelista"/>
+        <w:numPr>
+          <w:ilvl w:val="0"/>
+          <w:numId w:val="7"/>
+        </w:numPr>
+        <w:jc w:val="both"/>
+        <w:rPr>
+          <w:rFonts w:ascii="Arial" w:hAnsi="Arial" w:cs="Arial"/>
+          <w:color w:val="000000" w:themeColor="text1"/>
+          <w:sz w:val="24"/>
+          <w:szCs w:val="24"/>
+        </w:rPr>
+      </w:pPr>
+      <w:r>
+        <w:rPr>
+          <w:rFonts w:ascii="Arial" w:hAnsi="Arial" w:cs="Arial"/>
+          <w:color w:val="000000" w:themeColor="text1"/>
+          <w:sz w:val="24"/>
+          <w:szCs w:val="24"/>
+        </w:rPr>
+        <w:t>Índices de color.</w:t>
+      </w:r>
+    </w:p>
+    <w:p>
+      <w:pPr>
+        <w:pStyle w:val="Prrafodelista"/>
+        <w:numPr>
+          <w:ilvl w:val="0"/>
+          <w:numId w:val="7"/>
+        </w:numPr>
+        <w:jc w:val="both"/>
+        <w:rPr>
+          <w:rFonts w:ascii="Arial" w:hAnsi="Arial" w:cs="Arial"/>
+          <w:color w:val="000000" w:themeColor="text1"/>
+          <w:sz w:val="24"/>
+          <w:szCs w:val="24"/>
+        </w:rPr>
+      </w:pPr>
+      <w:r>
+        <w:rPr>
+          <w:rFonts w:ascii="Arial" w:hAnsi="Arial" w:cs="Arial"/>
+          <w:color w:val="000000" w:themeColor="text1"/>
+          <w:sz w:val="24"/>
+          <w:szCs w:val="24"/>
+        </w:rPr>
+        <w:t>Niveles de luminancia (grises).</w:t>
+      </w:r>
+    </w:p>
+    <w:p>
+      <w:pPr>
+        <w:jc w:val="both"/>
+        <w:rPr>
+          <w:rFonts w:ascii="Arial" w:hAnsi="Arial" w:cs="Arial"/>
+          <w:color w:val="000000" w:themeColor="text1"/>
+          <w:sz w:val="24"/>
+          <w:szCs w:val="24"/>
+        </w:rPr>
+      </w:pPr>
+      <w:r>
+        <w:rPr>
+          <w:rFonts w:ascii="Arial" w:hAnsi="Arial" w:cs="Arial"/>
+          <w:color w:val="000000" w:themeColor="text1"/>
+          <w:sz w:val="24"/>
+          <w:szCs w:val="24"/>
+        </w:rPr>
+        <w:t xml:space="preserve">Además, podemos tener texturas unidimensionales (un solo píxel de alto o de ancho) bidimensionales (imagen de tamaño </w:t>
+      </w:r>
+      <w:proofErr w:type="spellStart"/>
+      <w:r>
+        <w:rPr>
+          <w:rFonts w:ascii="Arial" w:hAnsi="Arial" w:cs="Arial"/>
+          <w:color w:val="000000" w:themeColor="text1"/>
+          <w:sz w:val="24"/>
+          <w:szCs w:val="24"/>
+        </w:rPr>
+        <w:t>mxn</w:t>
+      </w:r>
+      <w:proofErr w:type="spellEnd"/>
+      <w:r>
+        <w:rPr>
+          <w:rFonts w:ascii="Arial" w:hAnsi="Arial" w:cs="Arial"/>
+          <w:color w:val="000000" w:themeColor="text1"/>
+          <w:sz w:val="24"/>
+          <w:szCs w:val="24"/>
+        </w:rPr>
+        <w:t>) o tridimensionales (con volumen), aunque lo habitual será utilizar las bidimensionales.</w:t>
+      </w:r>
+    </w:p>
+    <w:p>
+      <w:pPr>
+        <w:jc w:val="both"/>
+        <w:rPr>
+          <w:rFonts w:ascii="Arial" w:hAnsi="Arial" w:cs="Arial"/>
+          <w:color w:val="000000" w:themeColor="text1"/>
+          <w:sz w:val="24"/>
+          <w:szCs w:val="24"/>
+        </w:rPr>
+      </w:pPr>
+    </w:p>
+    <w:p>
+      <w:pPr>
+        <w:pStyle w:val="Ttulo1"/>
+        <w:rPr>
+          <w:rFonts w:ascii="Arial" w:hAnsi="Arial" w:cs="Arial"/>
+        </w:rPr>
+      </w:pPr>
+      <w:r>
+        <w:rPr>
+          <w:rFonts w:ascii="Arial" w:hAnsi="Arial" w:cs="Arial"/>
+        </w:rPr>
+        <w:lastRenderedPageBreak/>
+        <w:t>Colisiones</w:t>
+      </w:r>
+    </w:p>
+    <w:p/>
+    <w:p>
+      <w:pPr>
+        <w:jc w:val="both"/>
+        <w:rPr>
+          <w:rFonts w:ascii="Arial" w:hAnsi="Arial" w:cs="Arial"/>
+          <w:color w:val="000000" w:themeColor="text1"/>
+          <w:sz w:val="24"/>
+          <w:szCs w:val="24"/>
+        </w:rPr>
+      </w:pPr>
+      <w:r>
+        <w:rPr>
+          <w:rFonts w:ascii="Arial" w:hAnsi="Arial" w:cs="Arial"/>
+          <w:color w:val="000000" w:themeColor="text1"/>
+          <w:sz w:val="24"/>
+          <w:szCs w:val="24"/>
+        </w:rPr>
+        <w:t>Decimos que dos objetos colisionan cuando uno de ellos se sobrepone a otro en este momento debemos disparar una "señal" y tratar dicha colisión en consecuencia, impidiendo el movimiento si es un sólido, restando vida si es un enemigo, etc. Todo dependerá del tipo de juego en este artículo nos vamos a centrar en detectar dichas colisiones</w:t>
+      </w:r>
+      <w:r>
+        <w:rPr>
+          <w:rFonts w:ascii="Arial" w:hAnsi="Arial" w:cs="Arial"/>
+          <w:color w:val="000000" w:themeColor="text1"/>
+          <w:sz w:val="24"/>
+          <w:szCs w:val="24"/>
+        </w:rPr>
+        <w:t>.</w:t>
+      </w:r>
+    </w:p>
+    <w:p>
+      <w:pPr>
+        <w:pStyle w:val="Ttulo1"/>
+        <w:rPr>
+          <w:rFonts w:ascii="Arial" w:hAnsi="Arial" w:cs="Arial"/>
+        </w:rPr>
+      </w:pPr>
+      <w:r>
+        <w:rPr>
+          <w:rFonts w:ascii="Arial" w:hAnsi="Arial" w:cs="Arial"/>
+        </w:rPr>
+        <w:t>Cámara</w:t>
+      </w:r>
+    </w:p>
+    <w:p/>
+    <w:p>
+      <w:pPr>
+        <w:jc w:val="both"/>
+        <w:rPr>
+          <w:rFonts w:ascii="Arial" w:hAnsi="Arial" w:cs="Arial"/>
+          <w:color w:val="000000" w:themeColor="text1"/>
+          <w:sz w:val="24"/>
+          <w:szCs w:val="24"/>
+        </w:rPr>
+      </w:pPr>
+      <w:r>
+        <w:rPr>
+          <w:rFonts w:ascii="Arial" w:hAnsi="Arial" w:cs="Arial"/>
+          <w:color w:val="000000" w:themeColor="text1"/>
+          <w:sz w:val="24"/>
+          <w:szCs w:val="24"/>
+        </w:rPr>
+        <w:t>E</w:t>
+      </w:r>
+      <w:r>
+        <w:rPr>
+          <w:rFonts w:ascii="Arial" w:hAnsi="Arial" w:cs="Arial"/>
+          <w:color w:val="000000" w:themeColor="text1"/>
+          <w:sz w:val="24"/>
+          <w:szCs w:val="24"/>
+        </w:rPr>
+        <w:t>s la región cerrada del espacio que delimita los objetos que aparecen representados en la pantalla. De acuerdo con la geometría de la cámara virtual que sirve para visualizar las imágenes de objetos cuyas coordenadas se conocen, delimita la zona visible que aparece en las imágenes generadas.</w:t>
+      </w:r>
+    </w:p>
+    <w:p>
+      <w:pPr>
+        <w:pStyle w:val="Ttulo1"/>
+        <w:rPr>
+          <w:rFonts w:ascii="Arial" w:hAnsi="Arial" w:cs="Arial"/>
+        </w:rPr>
+      </w:pPr>
+      <w:r>
+        <w:rPr>
+          <w:rFonts w:ascii="Arial" w:hAnsi="Arial" w:cs="Arial"/>
+        </w:rPr>
+        <w:t>Sonido</w:t>
+      </w:r>
+    </w:p>
+    <w:p>
+      <w:pPr>
+        <w:rPr>
+          <w:rFonts w:ascii="Arial" w:hAnsi="Arial" w:cs="Arial"/>
+          <w:color w:val="000000" w:themeColor="text1"/>
+          <w:sz w:val="24"/>
+          <w:szCs w:val="24"/>
+        </w:rPr>
+      </w:pPr>
+    </w:p>
+    <w:p>
+      <w:pPr>
+        <w:jc w:val="both"/>
+        <w:rPr>
+          <w:rFonts w:ascii="Arial" w:hAnsi="Arial" w:cs="Arial"/>
+          <w:color w:val="000000" w:themeColor="text1"/>
+          <w:sz w:val="24"/>
+          <w:szCs w:val="24"/>
+        </w:rPr>
+      </w:pPr>
+      <w:r>
+        <w:rPr>
+          <w:rFonts w:ascii="Arial" w:hAnsi="Arial" w:cs="Arial"/>
+          <w:color w:val="000000" w:themeColor="text1"/>
+          <w:sz w:val="24"/>
+          <w:szCs w:val="24"/>
+        </w:rPr>
+        <w:t>El</w:t>
+      </w:r>
+      <w:r>
+        <w:rPr>
+          <w:rFonts w:ascii="Arial" w:hAnsi="Arial" w:cs="Arial"/>
+          <w:color w:val="000000" w:themeColor="text1"/>
+          <w:sz w:val="24"/>
+          <w:szCs w:val="24"/>
+        </w:rPr>
+        <w:t xml:space="preserve"> sonido o música</w:t>
+      </w:r>
+      <w:r>
+        <w:rPr>
+          <w:rFonts w:ascii="Arial" w:hAnsi="Arial" w:cs="Arial"/>
+          <w:color w:val="000000" w:themeColor="text1"/>
+          <w:sz w:val="24"/>
+          <w:szCs w:val="24"/>
+        </w:rPr>
+        <w:t xml:space="preserve"> es, tal vez, el elemento ambiental más sencillo de implementar en la partida, en cuanto a que basta con cualquiera de los múltiples medios de que disponemos para reproducirla. Y por eso es algo que no suele faltar en las partidas. Pero puede convertirse en un arma de doble filo, ya que mal utilizada puede arruinarnos el juego.</w:t>
+      </w:r>
+    </w:p>
+    <w:p>
+      <w:pPr>
+        <w:jc w:val="both"/>
+        <w:rPr>
+          <w:rFonts w:ascii="Arial" w:hAnsi="Arial" w:cs="Arial"/>
+          <w:color w:val="000000" w:themeColor="text1"/>
+          <w:sz w:val="24"/>
+          <w:szCs w:val="24"/>
+        </w:rPr>
+      </w:pPr>
+      <w:r>
+        <w:rPr>
+          <w:rFonts w:ascii="Arial" w:hAnsi="Arial" w:cs="Arial"/>
+          <w:color w:val="000000" w:themeColor="text1"/>
+          <w:sz w:val="24"/>
+          <w:szCs w:val="24"/>
+        </w:rPr>
+        <w:t>La idea clave es que la música tiene que ser una banda sonora. Tiene que pasar casi desapercibida. Y tiene que ir en función de cada escena. La música debe servir para acompañar, para ambientar. No estamos en un concierto, estamos en una partida de rol. Si no va a cumplir esta función, es mejor quitarla.</w:t>
+      </w:r>
+    </w:p>
+    <w:p>
+      <w:pPr>
+        <w:jc w:val="both"/>
+        <w:rPr>
+          <w:rFonts w:ascii="Arial" w:hAnsi="Arial" w:cs="Arial"/>
+          <w:color w:val="000000" w:themeColor="text1"/>
+          <w:sz w:val="24"/>
+          <w:szCs w:val="24"/>
+        </w:rPr>
       </w:pPr>
     </w:p>
     <w:p>
@@ -5242,6 +5773,7 @@
           <w:sz w:val="24"/>
           <w:szCs w:val="24"/>
         </w:rPr>
+        <w:lastRenderedPageBreak/>
         <w:t>Pausar nivel</w:t>
       </w:r>
     </w:p>
@@ -5615,7 +6147,6 @@
           <w:sz w:val="24"/>
           <w:szCs w:val="24"/>
         </w:rPr>
-        <w:lastRenderedPageBreak/>
         <w:br/>
       </w:r>
       <w:r>
@@ -5883,7 +6414,17 @@
           <w:szCs w:val="24"/>
           <w:shd w:val="clear" w:color="auto" w:fill="FFFFFF"/>
         </w:rPr>
-        <w:t>: comprende todos los procedimientos correctivos (mantenimiento correctivo) y las actualizaciones secundarias del </w:t>
+        <w:t xml:space="preserve">: comprende todos los procedimientos correctivos (mantenimiento </w:t>
+      </w:r>
+      <w:r>
+        <w:rPr>
+          <w:rFonts w:ascii="Arial" w:hAnsi="Arial" w:cs="Arial"/>
+          <w:sz w:val="24"/>
+          <w:szCs w:val="24"/>
+          <w:shd w:val="clear" w:color="auto" w:fill="FFFFFF"/>
+        </w:rPr>
+        <w:lastRenderedPageBreak/>
+        <w:t>correctivo) y las actualizaciones secundarias del </w:t>
       </w:r>
       <w:r>
         <w:rPr>
@@ -5905,6 +6446,18 @@
         </w:rPr>
         <w:t> (mantenimiento continuo).</w:t>
       </w:r>
+    </w:p>
+    <w:p>
+      <w:pPr>
+        <w:jc w:val="center"/>
+        <w:rPr>
+          <w:rFonts w:ascii="Arial" w:hAnsi="Arial" w:cs="Arial"/>
+          <w:b/>
+          <w:bCs/>
+          <w:sz w:val="24"/>
+          <w:szCs w:val="24"/>
+        </w:rPr>
+      </w:pPr>
     </w:p>
     <w:p>
       <w:pPr>
@@ -6110,7 +6663,6 @@
           <w:szCs w:val="24"/>
           <w:bdr w:val="none" w:sz="0" w:space="0" w:color="auto" w:frame="1"/>
         </w:rPr>
-        <w:lastRenderedPageBreak/>
         <w:t>Análisis de Riesgo.</w:t>
       </w:r>
       <w:r>
@@ -6415,47 +6967,142 @@
     </w:p>
     <w:p>
       <w:pPr>
-        <w:pStyle w:val="Ttulo2"/>
-        <w:spacing w:line="360" w:lineRule="auto"/>
-        <w:rPr>
-          <w:rFonts w:ascii="Arial" w:hAnsi="Arial" w:cs="Arial"/>
-          <w:color w:val="000000" w:themeColor="text1"/>
-          <w:sz w:val="28"/>
-          <w:szCs w:val="28"/>
+        <w:jc w:val="both"/>
+        <w:rPr>
+          <w:rFonts w:ascii="Arial" w:hAnsi="Arial" w:cs="Arial"/>
+          <w:b/>
+          <w:bCs/>
+          <w:sz w:val="26"/>
+          <w:szCs w:val="26"/>
         </w:rPr>
       </w:pPr>
-      <w:bookmarkStart w:id="20" w:name="_Toc40272963"/>
-      <w:r>
-        <w:rPr>
-          <w:rFonts w:ascii="Arial" w:hAnsi="Arial" w:cs="Arial"/>
-          <w:color w:val="000000" w:themeColor="text1"/>
-          <w:sz w:val="28"/>
-          <w:szCs w:val="28"/>
-        </w:rPr>
-        <w:t>Descripción de los personajes</w:t>
-      </w:r>
-      <w:bookmarkEnd w:id="20"/>
+      <w:r>
+        <w:rPr>
+          <w:rFonts w:ascii="Arial" w:hAnsi="Arial" w:cs="Arial"/>
+          <w:b/>
+          <w:bCs/>
+          <w:sz w:val="26"/>
+          <w:szCs w:val="26"/>
+        </w:rPr>
+        <w:t xml:space="preserve">Lo </w:t>
+      </w:r>
+      <w:r>
+        <w:rPr>
+          <w:rFonts w:ascii="Arial" w:hAnsi="Arial" w:cs="Arial"/>
+          <w:b/>
+          <w:bCs/>
+          <w:sz w:val="26"/>
+          <w:szCs w:val="26"/>
+        </w:rPr>
+        <w:t>KEYLUKS</w:t>
+      </w:r>
     </w:p>
     <w:p>
       <w:pPr>
         <w:jc w:val="both"/>
         <w:rPr>
           <w:rFonts w:ascii="Arial" w:hAnsi="Arial" w:cs="Arial"/>
-          <w:b/>
-          <w:bCs/>
-          <w:sz w:val="26"/>
-          <w:szCs w:val="26"/>
+          <w:sz w:val="24"/>
+          <w:szCs w:val="24"/>
         </w:rPr>
       </w:pPr>
       <w:r>
         <w:rPr>
           <w:rFonts w:ascii="Arial" w:hAnsi="Arial" w:cs="Arial"/>
-          <w:b/>
-          <w:bCs/>
-          <w:sz w:val="26"/>
-          <w:szCs w:val="26"/>
-        </w:rPr>
-        <w:t>El grupo</w:t>
+          <w:sz w:val="24"/>
+          <w:szCs w:val="24"/>
+        </w:rPr>
+        <w:t>Son objetos creados a base de metales</w:t>
+      </w:r>
+      <w:r>
+        <w:rPr>
+          <w:rFonts w:ascii="Arial" w:hAnsi="Arial" w:cs="Arial"/>
+          <w:sz w:val="24"/>
+          <w:szCs w:val="24"/>
+        </w:rPr>
+        <w:t xml:space="preserve"> preciosos</w:t>
+      </w:r>
+      <w:r>
+        <w:rPr>
+          <w:rFonts w:ascii="Arial" w:hAnsi="Arial" w:cs="Arial"/>
+          <w:sz w:val="24"/>
+          <w:szCs w:val="24"/>
+        </w:rPr>
+        <w:t xml:space="preserve"> y </w:t>
+      </w:r>
+      <w:proofErr w:type="spellStart"/>
+      <w:r>
+        <w:rPr>
+          <w:rFonts w:ascii="Arial" w:hAnsi="Arial" w:cs="Arial"/>
+          <w:sz w:val="24"/>
+          <w:szCs w:val="24"/>
+        </w:rPr>
+        <w:t>luktita</w:t>
+      </w:r>
+      <w:proofErr w:type="spellEnd"/>
+      <w:r>
+        <w:rPr>
+          <w:rFonts w:ascii="Arial" w:hAnsi="Arial" w:cs="Arial"/>
+          <w:sz w:val="24"/>
+          <w:szCs w:val="24"/>
+        </w:rPr>
+        <w:t xml:space="preserve"> en estado puro, se </w:t>
+      </w:r>
+      <w:r>
+        <w:rPr>
+          <w:rFonts w:ascii="Arial" w:hAnsi="Arial" w:cs="Arial"/>
+          <w:sz w:val="24"/>
+          <w:szCs w:val="24"/>
+        </w:rPr>
+        <w:t>forja</w:t>
+      </w:r>
+      <w:r>
+        <w:rPr>
+          <w:rFonts w:ascii="Arial" w:hAnsi="Arial" w:cs="Arial"/>
+          <w:sz w:val="24"/>
+          <w:szCs w:val="24"/>
+        </w:rPr>
+        <w:t xml:space="preserve"> a través de dichos materiales y </w:t>
+      </w:r>
+      <w:r>
+        <w:rPr>
+          <w:rFonts w:ascii="Arial" w:hAnsi="Arial" w:cs="Arial"/>
+          <w:sz w:val="24"/>
+          <w:szCs w:val="24"/>
+        </w:rPr>
+        <w:t>flujo de energía vital que usualmente es obtenido por herreros</w:t>
+      </w:r>
+      <w:r>
+        <w:rPr>
+          <w:rFonts w:ascii="Arial" w:hAnsi="Arial" w:cs="Arial"/>
+          <w:sz w:val="24"/>
+          <w:szCs w:val="24"/>
+        </w:rPr>
+        <w:t xml:space="preserve"> en el proceso de forja</w:t>
+      </w:r>
+      <w:r>
+        <w:rPr>
+          <w:rFonts w:ascii="Arial" w:hAnsi="Arial" w:cs="Arial"/>
+          <w:sz w:val="24"/>
+          <w:szCs w:val="24"/>
+        </w:rPr>
+        <w:t xml:space="preserve">, permite a los usuarios desarrollar mejoras </w:t>
+      </w:r>
+      <w:r>
+        <w:rPr>
+          <w:rFonts w:ascii="Arial" w:hAnsi="Arial" w:cs="Arial"/>
+          <w:sz w:val="24"/>
+          <w:szCs w:val="24"/>
+        </w:rPr>
+        <w:t>mágicas,</w:t>
+      </w:r>
+      <w:r>
+        <w:rPr>
+          <w:rFonts w:ascii="Arial" w:hAnsi="Arial" w:cs="Arial"/>
+          <w:sz w:val="24"/>
+          <w:szCs w:val="24"/>
+        </w:rPr>
+        <w:t xml:space="preserve"> así como físicas.</w:t>
       </w:r>
     </w:p>
     <w:p>
@@ -6463,30 +7110,54 @@
         <w:jc w:val="both"/>
         <w:rPr>
           <w:rFonts w:ascii="Arial" w:hAnsi="Arial" w:cs="Arial"/>
+          <w:sz w:val="24"/>
+          <w:szCs w:val="24"/>
+        </w:rPr>
+      </w:pPr>
+    </w:p>
+    <w:p>
+      <w:pPr>
+        <w:pStyle w:val="Ttulo2"/>
+        <w:spacing w:line="360" w:lineRule="auto"/>
+        <w:jc w:val="center"/>
+        <w:rPr>
+          <w:rFonts w:ascii="Arial" w:hAnsi="Arial" w:cs="Arial"/>
           <w:b/>
           <w:bCs/>
-          <w:sz w:val="24"/>
-          <w:szCs w:val="24"/>
+          <w:color w:val="000000" w:themeColor="text1"/>
+          <w:sz w:val="28"/>
+          <w:szCs w:val="28"/>
         </w:rPr>
       </w:pPr>
-      <w:proofErr w:type="spellStart"/>
       <w:r>
         <w:rPr>
           <w:rFonts w:ascii="Arial" w:hAnsi="Arial" w:cs="Arial"/>
           <w:b/>
           <w:bCs/>
-          <w:sz w:val="24"/>
-          <w:szCs w:val="24"/>
-        </w:rPr>
-        <w:t>Hygei</w:t>
-      </w:r>
-      <w:proofErr w:type="spellEnd"/>
+          <w:color w:val="000000" w:themeColor="text1"/>
+          <w:sz w:val="28"/>
+          <w:szCs w:val="28"/>
+        </w:rPr>
+        <w:t>Manera</w:t>
+      </w:r>
+      <w:r>
+        <w:rPr>
+          <w:rFonts w:ascii="Arial" w:hAnsi="Arial" w:cs="Arial"/>
+          <w:b/>
+          <w:bCs/>
+          <w:color w:val="000000" w:themeColor="text1"/>
+          <w:sz w:val="28"/>
+          <w:szCs w:val="28"/>
+        </w:rPr>
+        <w:t xml:space="preserve"> del juego</w:t>
+      </w:r>
     </w:p>
     <w:p>
       <w:pPr>
         <w:jc w:val="both"/>
         <w:rPr>
           <w:rFonts w:ascii="Arial" w:hAnsi="Arial" w:cs="Arial"/>
+          <w:color w:val="000000" w:themeColor="text1"/>
           <w:sz w:val="24"/>
           <w:szCs w:val="24"/>
         </w:rPr>
@@ -6494,114 +7165,71 @@
       <w:r>
         <w:rPr>
           <w:rFonts w:ascii="Arial" w:hAnsi="Arial" w:cs="Arial"/>
-          <w:sz w:val="24"/>
-          <w:szCs w:val="24"/>
-        </w:rPr>
-        <w:t xml:space="preserve">Pertenece al grupo FRAGMA, </w:t>
-      </w:r>
-      <w:r>
-        <w:rPr>
-          <w:rFonts w:ascii="Arial" w:hAnsi="Arial" w:cs="Arial"/>
-          <w:sz w:val="24"/>
-          <w:szCs w:val="24"/>
-        </w:rPr>
-        <w:t xml:space="preserve">desarrollo sus habilidades en la gran biblioteca de AERIX donde </w:t>
-      </w:r>
-      <w:r>
-        <w:rPr>
-          <w:rFonts w:ascii="Arial" w:hAnsi="Arial" w:cs="Arial"/>
-          <w:sz w:val="24"/>
-          <w:szCs w:val="24"/>
-        </w:rPr>
-        <w:t>adquirió conocimiento</w:t>
-      </w:r>
-      <w:r>
-        <w:rPr>
-          <w:rFonts w:ascii="Arial" w:hAnsi="Arial" w:cs="Arial"/>
-          <w:sz w:val="24"/>
-          <w:szCs w:val="24"/>
-        </w:rPr>
-        <w:t xml:space="preserve"> sobre hechizos</w:t>
-      </w:r>
-      <w:r>
-        <w:rPr>
-          <w:rFonts w:ascii="Arial" w:hAnsi="Arial" w:cs="Arial"/>
-          <w:sz w:val="24"/>
-          <w:szCs w:val="24"/>
-        </w:rPr>
-        <w:t xml:space="preserve">, debido a que </w:t>
-      </w:r>
-      <w:r>
-        <w:rPr>
-          <w:rFonts w:ascii="Arial" w:hAnsi="Arial" w:cs="Arial"/>
-          <w:sz w:val="24"/>
-          <w:szCs w:val="24"/>
-        </w:rPr>
-        <w:t>posee</w:t>
-      </w:r>
-      <w:r>
-        <w:rPr>
-          <w:rFonts w:ascii="Arial" w:hAnsi="Arial" w:cs="Arial"/>
-          <w:sz w:val="24"/>
-          <w:szCs w:val="24"/>
-        </w:rPr>
-        <w:t xml:space="preserve"> un </w:t>
-      </w:r>
-      <w:r>
-        <w:rPr>
-          <w:rFonts w:ascii="Arial" w:hAnsi="Arial" w:cs="Arial"/>
-          <w:sz w:val="24"/>
-          <w:szCs w:val="24"/>
-        </w:rPr>
-        <w:t>KEYLUK</w:t>
-      </w:r>
-      <w:r>
-        <w:rPr>
-          <w:rFonts w:ascii="Arial" w:hAnsi="Arial" w:cs="Arial"/>
-          <w:sz w:val="24"/>
-          <w:szCs w:val="24"/>
-        </w:rPr>
-        <w:t xml:space="preserve"> basado en </w:t>
-      </w:r>
-      <w:r>
-        <w:rPr>
-          <w:rFonts w:ascii="Arial" w:hAnsi="Arial" w:cs="Arial"/>
-          <w:sz w:val="24"/>
-          <w:szCs w:val="24"/>
-        </w:rPr>
-        <w:t>tierra,</w:t>
-      </w:r>
-      <w:r>
-        <w:rPr>
-          <w:rFonts w:ascii="Arial" w:hAnsi="Arial" w:cs="Arial"/>
-          <w:sz w:val="24"/>
-          <w:szCs w:val="24"/>
-        </w:rPr>
-        <w:t xml:space="preserve"> potencia sus habilidades de forma incomparable</w:t>
-      </w:r>
-      <w:r>
-        <w:rPr>
-          <w:rFonts w:ascii="Arial" w:hAnsi="Arial" w:cs="Arial"/>
-          <w:sz w:val="24"/>
-          <w:szCs w:val="24"/>
-        </w:rPr>
-        <w:t xml:space="preserve"> y genera un gran escudo</w:t>
-      </w:r>
-      <w:r>
-        <w:rPr>
-          <w:rFonts w:ascii="Arial" w:hAnsi="Arial" w:cs="Arial"/>
-          <w:sz w:val="24"/>
-          <w:szCs w:val="24"/>
-        </w:rPr>
-        <w:t xml:space="preserve"> el cual lo protege de grandes daños</w:t>
-      </w:r>
-      <w:r>
-        <w:rPr>
-          <w:rFonts w:ascii="Arial" w:hAnsi="Arial" w:cs="Arial"/>
-          <w:sz w:val="24"/>
-          <w:szCs w:val="24"/>
-        </w:rPr>
-        <w:t>.</w:t>
+          <w:color w:val="000000" w:themeColor="text1"/>
+          <w:sz w:val="24"/>
+          <w:szCs w:val="24"/>
+        </w:rPr>
+        <w:t xml:space="preserve">Las </w:t>
+      </w:r>
+      <w:r>
+        <w:rPr>
+          <w:rFonts w:ascii="Arial" w:hAnsi="Arial" w:cs="Arial"/>
+          <w:b/>
+          <w:bCs/>
+          <w:color w:val="000000" w:themeColor="text1"/>
+          <w:sz w:val="24"/>
+          <w:szCs w:val="24"/>
+        </w:rPr>
+        <w:t>colisiones</w:t>
+      </w:r>
+      <w:r>
+        <w:rPr>
+          <w:rFonts w:ascii="Arial" w:hAnsi="Arial" w:cs="Arial"/>
+          <w:color w:val="000000" w:themeColor="text1"/>
+          <w:sz w:val="24"/>
+          <w:szCs w:val="24"/>
+        </w:rPr>
+        <w:t xml:space="preserve"> son una parte fundamental del juego pues nos permiten mostrar interacciones entre los objetos que son creados dentro el nivel, cada figura tiene su propia área o a lo que denominamos coordenada en X y </w:t>
+      </w:r>
+      <w:proofErr w:type="spellStart"/>
+      <w:r>
+        <w:rPr>
+          <w:rFonts w:ascii="Arial" w:hAnsi="Arial" w:cs="Arial"/>
+          <w:color w:val="000000" w:themeColor="text1"/>
+          <w:sz w:val="24"/>
+          <w:szCs w:val="24"/>
+        </w:rPr>
+        <w:t>Y</w:t>
+      </w:r>
+      <w:proofErr w:type="spellEnd"/>
+      <w:r>
+        <w:rPr>
+          <w:rFonts w:ascii="Arial" w:hAnsi="Arial" w:cs="Arial"/>
+          <w:color w:val="000000" w:themeColor="text1"/>
+          <w:sz w:val="24"/>
+          <w:szCs w:val="24"/>
+        </w:rPr>
+        <w:t xml:space="preserve">, estas nos permiten saber en qué área del mapa se encuentra cierto objeto, y es con la cual damos instancia a diversos, las colisiones nos permiten interactuar a los 2 personajes principales que son los magos Aria y </w:t>
+      </w:r>
+      <w:proofErr w:type="spellStart"/>
+      <w:r>
+        <w:rPr>
+          <w:rFonts w:ascii="Arial" w:hAnsi="Arial" w:cs="Arial"/>
+          <w:color w:val="000000" w:themeColor="text1"/>
+          <w:sz w:val="24"/>
+          <w:szCs w:val="24"/>
+        </w:rPr>
+        <w:t>Hygei</w:t>
+      </w:r>
+      <w:proofErr w:type="spellEnd"/>
+      <w:r>
+        <w:rPr>
+          <w:rFonts w:ascii="Arial" w:hAnsi="Arial" w:cs="Arial"/>
+          <w:color w:val="000000" w:themeColor="text1"/>
+          <w:sz w:val="24"/>
+          <w:szCs w:val="24"/>
+        </w:rPr>
+        <w:t xml:space="preserve"> con los objetos que debe de pasar, los que son obstáculos y enemigos, así como los tesoros que encontraran.</w:t>
       </w:r>
     </w:p>
     <w:p>
@@ -6609,8 +7237,7 @@
         <w:jc w:val="both"/>
         <w:rPr>
           <w:rFonts w:ascii="Arial" w:hAnsi="Arial" w:cs="Arial"/>
-          <w:b/>
-          <w:bCs/>
+          <w:color w:val="000000" w:themeColor="text1"/>
           <w:sz w:val="24"/>
           <w:szCs w:val="24"/>
         </w:rPr>
@@ -6618,12 +7245,31 @@
       <w:r>
         <w:rPr>
           <w:rFonts w:ascii="Arial" w:hAnsi="Arial" w:cs="Arial"/>
-          <w:b/>
-          <w:bCs/>
-          <w:sz w:val="24"/>
-          <w:szCs w:val="24"/>
-        </w:rPr>
-        <w:t>Aria</w:t>
+          <w:color w:val="000000" w:themeColor="text1"/>
+          <w:sz w:val="24"/>
+          <w:szCs w:val="24"/>
+        </w:rPr>
+        <w:t xml:space="preserve">Para hacerlo resumido, cada colisión se va a dar cuando nuestros magos interactúen o en su defecto colisionen con otro objeto del juego, en este caso, damos por declaración que cuando nuestro objeto se mueva sus coordenadas de X y </w:t>
+      </w:r>
+      <w:proofErr w:type="spellStart"/>
+      <w:r>
+        <w:rPr>
+          <w:rFonts w:ascii="Arial" w:hAnsi="Arial" w:cs="Arial"/>
+          <w:color w:val="000000" w:themeColor="text1"/>
+          <w:sz w:val="24"/>
+          <w:szCs w:val="24"/>
+        </w:rPr>
+        <w:t>Y</w:t>
+      </w:r>
+      <w:proofErr w:type="spellEnd"/>
+      <w:r>
+        <w:rPr>
+          <w:rFonts w:ascii="Arial" w:hAnsi="Arial" w:cs="Arial"/>
+          <w:color w:val="000000" w:themeColor="text1"/>
+          <w:sz w:val="24"/>
+          <w:szCs w:val="24"/>
+        </w:rPr>
+        <w:t xml:space="preserve"> se estarán incrementando o decrementado, pero los objetos del juego ya están por defecto en una área, una coordenada en concreto, y es aquí donde repartimos en caso que si los magos llegan a cierta coordenada, estarán colisionando con los objetos, y por tanto deberán hacer ciertas acciones.</w:t>
       </w:r>
     </w:p>
     <w:p>
@@ -6631,6 +7277,7 @@
         <w:jc w:val="both"/>
         <w:rPr>
           <w:rFonts w:ascii="Arial" w:hAnsi="Arial" w:cs="Arial"/>
+          <w:color w:val="000000" w:themeColor="text1"/>
           <w:sz w:val="24"/>
           <w:szCs w:val="24"/>
         </w:rPr>
@@ -6638,34 +7285,40 @@
       <w:r>
         <w:rPr>
           <w:rFonts w:ascii="Arial" w:hAnsi="Arial" w:cs="Arial"/>
-          <w:sz w:val="24"/>
-          <w:szCs w:val="24"/>
-        </w:rPr>
-        <w:t>Pertenece</w:t>
-      </w:r>
-      <w:r>
-        <w:rPr>
-          <w:rFonts w:ascii="Arial" w:hAnsi="Arial" w:cs="Arial"/>
-          <w:sz w:val="24"/>
-          <w:szCs w:val="24"/>
-        </w:rPr>
-        <w:t xml:space="preserve"> al grupo FRAGMA, sus mejores </w:t>
-      </w:r>
-      <w:r>
-        <w:rPr>
-          <w:rFonts w:ascii="Arial" w:hAnsi="Arial" w:cs="Arial"/>
-          <w:sz w:val="24"/>
-          <w:szCs w:val="24"/>
-        </w:rPr>
-        <w:t xml:space="preserve">habilidades destacan en movimientos físicos avanzados, </w:t>
-      </w:r>
-      <w:r>
-        <w:rPr>
-          <w:rFonts w:ascii="Arial" w:hAnsi="Arial" w:cs="Arial"/>
-          <w:sz w:val="24"/>
-          <w:szCs w:val="24"/>
-        </w:rPr>
-        <w:t>con su KEYLUK basado en agua adquiere mayor agilidad y destreza a la hora de ejecutar sus movimientos.</w:t>
+          <w:color w:val="000000" w:themeColor="text1"/>
+          <w:sz w:val="24"/>
+          <w:szCs w:val="24"/>
+        </w:rPr>
+        <w:t xml:space="preserve">Para los enemigos solamente comparamos sus variables, ya que estos están en constante movimiento, y utilizamos </w:t>
+      </w:r>
+      <w:r>
+        <w:rPr>
+          <w:rFonts w:ascii="Arial" w:hAnsi="Arial" w:cs="Arial"/>
+          <w:color w:val="000000" w:themeColor="text1"/>
+          <w:sz w:val="24"/>
+          <w:szCs w:val="24"/>
+          <w:u w:val="single"/>
+        </w:rPr>
+        <w:t>hilos</w:t>
+      </w:r>
+      <w:r>
+        <w:rPr>
+          <w:rFonts w:ascii="Arial" w:hAnsi="Arial" w:cs="Arial"/>
+          <w:color w:val="000000" w:themeColor="text1"/>
+          <w:sz w:val="24"/>
+          <w:szCs w:val="24"/>
+        </w:rPr>
+        <w:t xml:space="preserve"> para que realiza en sus movimientos, es así como cuando los magos y enemigos en sus variables de coordenadas lleguen </w:t>
+      </w:r>
+      <w:r>
+        <w:rPr>
+          <w:rFonts w:ascii="Arial" w:hAnsi="Arial" w:cs="Arial"/>
+          <w:color w:val="000000" w:themeColor="text1"/>
+          <w:sz w:val="24"/>
+          <w:szCs w:val="24"/>
+        </w:rPr>
+        <w:lastRenderedPageBreak/>
+        <w:t>a ser las mismas, significa que estos se habrán encontrado y por tanto la colisión estará hecha</w:t>
       </w:r>
     </w:p>
     <w:p>
@@ -6673,31 +7326,39 @@
         <w:jc w:val="both"/>
         <w:rPr>
           <w:rFonts w:ascii="Arial" w:hAnsi="Arial" w:cs="Arial"/>
+          <w:color w:val="000000" w:themeColor="text1"/>
+          <w:sz w:val="24"/>
+          <w:szCs w:val="24"/>
+        </w:rPr>
+      </w:pPr>
+      <w:r>
+        <w:rPr>
+          <w:rFonts w:ascii="Arial" w:hAnsi="Arial" w:cs="Arial"/>
+          <w:color w:val="000000" w:themeColor="text1"/>
+          <w:sz w:val="24"/>
+          <w:szCs w:val="24"/>
+        </w:rPr>
+        <w:t xml:space="preserve">La </w:t>
+      </w:r>
+      <w:r>
+        <w:rPr>
+          <w:rFonts w:ascii="Arial" w:hAnsi="Arial" w:cs="Arial"/>
           <w:b/>
           <w:bCs/>
-          <w:sz w:val="26"/>
-          <w:szCs w:val="26"/>
-        </w:rPr>
-      </w:pPr>
-      <w:r>
-        <w:rPr>
-          <w:rFonts w:ascii="Arial" w:hAnsi="Arial" w:cs="Arial"/>
-          <w:b/>
-          <w:bCs/>
-          <w:sz w:val="26"/>
-          <w:szCs w:val="26"/>
-        </w:rPr>
-        <w:t xml:space="preserve">Lo </w:t>
-      </w:r>
-      <w:r>
-        <w:rPr>
-          <w:rFonts w:ascii="Arial" w:hAnsi="Arial" w:cs="Arial"/>
-          <w:b/>
-          <w:bCs/>
-          <w:sz w:val="26"/>
-          <w:szCs w:val="26"/>
-        </w:rPr>
-        <w:t>KEYLUKS</w:t>
+          <w:color w:val="000000" w:themeColor="text1"/>
+          <w:sz w:val="24"/>
+          <w:szCs w:val="24"/>
+        </w:rPr>
+        <w:t>cámara</w:t>
+      </w:r>
+      <w:r>
+        <w:rPr>
+          <w:rFonts w:ascii="Arial" w:hAnsi="Arial" w:cs="Arial"/>
+          <w:color w:val="000000" w:themeColor="text1"/>
+          <w:sz w:val="24"/>
+          <w:szCs w:val="24"/>
+        </w:rPr>
+        <w:t xml:space="preserve"> en el juego nos permite esa inmersión de que nuestro personaje esta interactuando con los mapas, nuestro escenario es en 3D y las figuras son en 3D, por tanto, hicimos la cámara estática que solamente se pueda mover de izquierda y derecha cuando el personaje ejecute las acciones de movimiento de izquierda a derecha.</w:t>
       </w:r>
     </w:p>
     <w:p>
@@ -6705,6 +7366,7 @@
         <w:jc w:val="both"/>
         <w:rPr>
           <w:rFonts w:ascii="Arial" w:hAnsi="Arial" w:cs="Arial"/>
+          <w:color w:val="000000" w:themeColor="text1"/>
           <w:sz w:val="24"/>
           <w:szCs w:val="24"/>
         </w:rPr>
@@ -6712,100 +7374,11 @@
       <w:r>
         <w:rPr>
           <w:rFonts w:ascii="Arial" w:hAnsi="Arial" w:cs="Arial"/>
-          <w:sz w:val="24"/>
-          <w:szCs w:val="24"/>
-        </w:rPr>
-        <w:t>Son objetos creados a base de metales</w:t>
-      </w:r>
-      <w:r>
-        <w:rPr>
-          <w:rFonts w:ascii="Arial" w:hAnsi="Arial" w:cs="Arial"/>
-          <w:sz w:val="24"/>
-          <w:szCs w:val="24"/>
-        </w:rPr>
-        <w:t xml:space="preserve"> preciosos</w:t>
-      </w:r>
-      <w:r>
-        <w:rPr>
-          <w:rFonts w:ascii="Arial" w:hAnsi="Arial" w:cs="Arial"/>
-          <w:sz w:val="24"/>
-          <w:szCs w:val="24"/>
-        </w:rPr>
-        <w:t xml:space="preserve"> y </w:t>
-      </w:r>
-      <w:proofErr w:type="spellStart"/>
-      <w:r>
-        <w:rPr>
-          <w:rFonts w:ascii="Arial" w:hAnsi="Arial" w:cs="Arial"/>
-          <w:sz w:val="24"/>
-          <w:szCs w:val="24"/>
-        </w:rPr>
-        <w:t>luktita</w:t>
-      </w:r>
-      <w:proofErr w:type="spellEnd"/>
-      <w:r>
-        <w:rPr>
-          <w:rFonts w:ascii="Arial" w:hAnsi="Arial" w:cs="Arial"/>
-          <w:sz w:val="24"/>
-          <w:szCs w:val="24"/>
-        </w:rPr>
-        <w:t xml:space="preserve"> en estado puro, se </w:t>
-      </w:r>
-      <w:r>
-        <w:rPr>
-          <w:rFonts w:ascii="Arial" w:hAnsi="Arial" w:cs="Arial"/>
-          <w:sz w:val="24"/>
-          <w:szCs w:val="24"/>
-        </w:rPr>
-        <w:t>forja</w:t>
-      </w:r>
-      <w:r>
-        <w:rPr>
-          <w:rFonts w:ascii="Arial" w:hAnsi="Arial" w:cs="Arial"/>
-          <w:sz w:val="24"/>
-          <w:szCs w:val="24"/>
-        </w:rPr>
-        <w:t xml:space="preserve"> a través de dichos materiales y </w:t>
-      </w:r>
-      <w:r>
-        <w:rPr>
-          <w:rFonts w:ascii="Arial" w:hAnsi="Arial" w:cs="Arial"/>
-          <w:sz w:val="24"/>
-          <w:szCs w:val="24"/>
-        </w:rPr>
-        <w:t>flujo de energía vital que usualmente es obtenido por herreros</w:t>
-      </w:r>
-      <w:r>
-        <w:rPr>
-          <w:rFonts w:ascii="Arial" w:hAnsi="Arial" w:cs="Arial"/>
-          <w:sz w:val="24"/>
-          <w:szCs w:val="24"/>
-        </w:rPr>
-        <w:t xml:space="preserve"> en el proceso de forja</w:t>
-      </w:r>
-      <w:r>
-        <w:rPr>
-          <w:rFonts w:ascii="Arial" w:hAnsi="Arial" w:cs="Arial"/>
-          <w:sz w:val="24"/>
-          <w:szCs w:val="24"/>
-        </w:rPr>
-        <w:t xml:space="preserve">, permite a los usuarios desarrollar mejoras </w:t>
-      </w:r>
-      <w:r>
-        <w:rPr>
-          <w:rFonts w:ascii="Arial" w:hAnsi="Arial" w:cs="Arial"/>
-          <w:sz w:val="24"/>
-          <w:szCs w:val="24"/>
-        </w:rPr>
-        <w:t>mágicas,</w:t>
-      </w:r>
-      <w:r>
-        <w:rPr>
-          <w:rFonts w:ascii="Arial" w:hAnsi="Arial" w:cs="Arial"/>
-          <w:sz w:val="24"/>
-          <w:szCs w:val="24"/>
-        </w:rPr>
-        <w:t xml:space="preserve"> así como físicas.</w:t>
+          <w:color w:val="000000" w:themeColor="text1"/>
+          <w:sz w:val="24"/>
+          <w:szCs w:val="24"/>
+        </w:rPr>
+        <w:t>En resumen, la cámara solo esta estática y se mueve de izquierda a derecha y arriba hacia abajo cuando realiza saltos y caídas el mago.</w:t>
       </w:r>
     </w:p>
     <w:p>
@@ -6813,83 +7386,19 @@
         <w:jc w:val="both"/>
         <w:rPr>
           <w:rFonts w:ascii="Arial" w:hAnsi="Arial" w:cs="Arial"/>
-          <w:b/>
-          <w:bCs/>
-          <w:sz w:val="26"/>
-          <w:szCs w:val="28"/>
+          <w:color w:val="000000" w:themeColor="text1"/>
+          <w:sz w:val="24"/>
+          <w:szCs w:val="24"/>
         </w:rPr>
       </w:pPr>
-      <w:proofErr w:type="spellStart"/>
-      <w:r>
-        <w:rPr>
-          <w:rFonts w:ascii="Arial" w:hAnsi="Arial" w:cs="Arial"/>
-          <w:b/>
-          <w:bCs/>
-          <w:sz w:val="26"/>
-          <w:szCs w:val="28"/>
-        </w:rPr>
-        <w:t>Terluks</w:t>
-      </w:r>
-      <w:proofErr w:type="spellEnd"/>
-    </w:p>
-    <w:p>
-      <w:pPr>
-        <w:jc w:val="both"/>
-        <w:rPr>
-          <w:rFonts w:ascii="Arial" w:hAnsi="Arial" w:cs="Arial"/>
-          <w:sz w:val="24"/>
-          <w:szCs w:val="24"/>
-        </w:rPr>
-      </w:pPr>
-      <w:r>
-        <w:rPr>
-          <w:rFonts w:ascii="Arial" w:hAnsi="Arial" w:cs="Arial"/>
-          <w:sz w:val="24"/>
-          <w:szCs w:val="24"/>
-        </w:rPr>
-        <w:t xml:space="preserve">Monstruos formados con el paso de los años a través del mineral </w:t>
-      </w:r>
-      <w:proofErr w:type="spellStart"/>
-      <w:r>
-        <w:rPr>
-          <w:rFonts w:ascii="Arial" w:hAnsi="Arial" w:cs="Arial"/>
-          <w:sz w:val="24"/>
-          <w:szCs w:val="24"/>
-        </w:rPr>
-        <w:t>luktita</w:t>
-      </w:r>
-      <w:proofErr w:type="spellEnd"/>
-      <w:r>
-        <w:rPr>
-          <w:rFonts w:ascii="Arial" w:hAnsi="Arial" w:cs="Arial"/>
-          <w:sz w:val="24"/>
-          <w:szCs w:val="24"/>
-        </w:rPr>
-        <w:t xml:space="preserve">, </w:t>
-      </w:r>
-      <w:r>
-        <w:rPr>
-          <w:rFonts w:ascii="Arial" w:hAnsi="Arial" w:cs="Arial"/>
-          <w:sz w:val="24"/>
-          <w:szCs w:val="24"/>
-        </w:rPr>
-        <w:t xml:space="preserve">protegen el mineral a toda costa, un peligro al cual se debe enfrentar el grupo FRAGMA en su travesía por el valioso </w:t>
-      </w:r>
-      <w:r>
-        <w:rPr>
-          <w:rFonts w:ascii="Arial" w:hAnsi="Arial" w:cs="Arial"/>
-          <w:sz w:val="24"/>
-          <w:szCs w:val="24"/>
-        </w:rPr>
-        <w:t>ítem</w:t>
-      </w:r>
-      <w:r>
-        <w:rPr>
-          <w:rFonts w:ascii="Arial" w:hAnsi="Arial" w:cs="Arial"/>
-          <w:sz w:val="24"/>
-          <w:szCs w:val="24"/>
-        </w:rPr>
-        <w:t>.</w:t>
+      <w:r>
+        <w:rPr>
+          <w:rFonts w:ascii="Arial" w:hAnsi="Arial" w:cs="Arial"/>
+          <w:color w:val="000000" w:themeColor="text1"/>
+          <w:sz w:val="24"/>
+          <w:szCs w:val="24"/>
+        </w:rPr>
+        <w:t>EL objetivo principal del juego es permitir llegar a los magos a su destino designado con una bandera y en lo largo de estos evitar los peligros, tomara los ítems dispersos en los mapas y pasara los obstáculos.</w:t>
       </w:r>
     </w:p>
     <w:p>
@@ -6914,83 +7423,6 @@
     </w:p>
     <w:p>
       <w:pPr>
-        <w:jc w:val="both"/>
-        <w:rPr>
-          <w:rFonts w:ascii="Arial" w:hAnsi="Arial" w:cs="Arial"/>
-          <w:b/>
-          <w:bCs/>
-          <w:sz w:val="26"/>
-          <w:szCs w:val="28"/>
-        </w:rPr>
-      </w:pPr>
-      <w:proofErr w:type="spellStart"/>
-      <w:r>
-        <w:rPr>
-          <w:rFonts w:ascii="Arial" w:hAnsi="Arial" w:cs="Arial"/>
-          <w:b/>
-          <w:bCs/>
-          <w:sz w:val="26"/>
-          <w:szCs w:val="28"/>
-        </w:rPr>
-        <w:lastRenderedPageBreak/>
-        <w:t>Flogats</w:t>
-      </w:r>
-      <w:proofErr w:type="spellEnd"/>
-    </w:p>
-    <w:p>
-      <w:pPr>
-        <w:jc w:val="both"/>
-        <w:rPr>
-          <w:rFonts w:ascii="Arial" w:hAnsi="Arial" w:cs="Arial"/>
-          <w:sz w:val="24"/>
-          <w:szCs w:val="24"/>
-        </w:rPr>
-      </w:pPr>
-      <w:r>
-        <w:rPr>
-          <w:rFonts w:ascii="Arial" w:hAnsi="Arial" w:cs="Arial"/>
-          <w:sz w:val="24"/>
-          <w:szCs w:val="24"/>
-        </w:rPr>
-        <w:t xml:space="preserve">Monstruo formado de la esencia de la </w:t>
-      </w:r>
-      <w:proofErr w:type="spellStart"/>
-      <w:r>
-        <w:rPr>
-          <w:rFonts w:ascii="Arial" w:hAnsi="Arial" w:cs="Arial"/>
-          <w:sz w:val="24"/>
-          <w:szCs w:val="24"/>
-        </w:rPr>
-        <w:t>luktita</w:t>
-      </w:r>
-      <w:proofErr w:type="spellEnd"/>
-      <w:r>
-        <w:rPr>
-          <w:rFonts w:ascii="Arial" w:hAnsi="Arial" w:cs="Arial"/>
-          <w:sz w:val="24"/>
-          <w:szCs w:val="24"/>
-        </w:rPr>
-        <w:t xml:space="preserve"> que </w:t>
-      </w:r>
-      <w:r>
-        <w:rPr>
-          <w:rFonts w:ascii="Arial" w:hAnsi="Arial" w:cs="Arial"/>
-          <w:sz w:val="24"/>
-          <w:szCs w:val="24"/>
-        </w:rPr>
-        <w:t>se emite de la mina, su apariencia es de fuego y asimila a una llama, se encuentra de distintos colores dependiendo el ambiente en el que se encuentre.</w:t>
-      </w:r>
-      <w:r>
-        <w:rPr>
-          <w:rFonts w:ascii="Arial" w:hAnsi="Arial" w:cs="Arial"/>
-          <w:sz w:val="24"/>
-          <w:szCs w:val="24"/>
-        </w:rPr>
-        <w:t xml:space="preserve"> </w:t>
-      </w:r>
-    </w:p>
-    <w:p>
-      <w:pPr>
         <w:pStyle w:val="Ttulo2"/>
         <w:jc w:val="center"/>
         <w:rPr>
@@ -7000,7 +7432,7 @@
           <w:szCs w:val="28"/>
         </w:rPr>
       </w:pPr>
-      <w:bookmarkStart w:id="21" w:name="_Toc40272964"/>
+      <w:bookmarkStart w:id="20" w:name="_Toc40272964"/>
       <w:r>
         <w:rPr>
           <w:rFonts w:ascii="Arial" w:hAnsi="Arial" w:cs="Arial"/>
@@ -7010,7 +7442,7 @@
         </w:rPr>
         <w:t>Personajes 3D</w:t>
       </w:r>
-      <w:bookmarkEnd w:id="21"/>
+      <w:bookmarkEnd w:id="20"/>
     </w:p>
     <w:p>
       <w:pPr>
@@ -7138,7 +7570,7 @@
         </w:rPr>
         <w:fldChar w:fldCharType="separate"/>
       </w:r>
-      <w:bookmarkStart w:id="22" w:name="_Toc37788411"/>
+      <w:bookmarkStart w:id="21" w:name="_Toc37788411"/>
       <w:r>
         <w:rPr>
           <w:rFonts w:ascii="Arial" w:hAnsi="Arial" w:cs="Arial"/>
@@ -7155,10 +7587,33 @@
       <w:r>
         <w:t>. Mago Soporte</w:t>
       </w:r>
-      <w:bookmarkEnd w:id="22"/>
+      <w:bookmarkEnd w:id="21"/>
     </w:p>
     <w:p>
       <w:pPr>
+        <w:jc w:val="both"/>
+        <w:rPr>
+          <w:rFonts w:ascii="Arial" w:hAnsi="Arial" w:cs="Arial"/>
+          <w:sz w:val="24"/>
+          <w:szCs w:val="24"/>
+        </w:rPr>
+      </w:pPr>
+      <w:r>
+        <w:rPr>
+          <w:rFonts w:ascii="Arial" w:hAnsi="Arial" w:cs="Arial"/>
+          <w:sz w:val="24"/>
+          <w:szCs w:val="24"/>
+        </w:rPr>
+        <w:t>Pertenece al grupo FRAGMA, desarrollo sus habilidades en la gran biblioteca de AERIX donde adquirió conocimiento sobre hechizos, debido a que posee un KEYLUK basado en tierra, potencia sus habilidades de forma incomparable y genera un gran escudo el cual lo protege de grandes daños.</w:t>
+      </w:r>
+    </w:p>
+    <w:p/>
+    <w:p/>
+    <w:p/>
+    <w:p/>
+    <w:p/>
+    <w:p>
+      <w:pPr>
         <w:jc w:val="center"/>
         <w:rPr>
           <w:rFonts w:ascii="Arial" w:hAnsi="Arial" w:cs="Arial"/>
@@ -7176,6 +7631,7 @@
           <w:sz w:val="24"/>
           <w:szCs w:val="24"/>
         </w:rPr>
+        <w:lastRenderedPageBreak/>
         <w:t>Aria</w:t>
       </w:r>
     </w:p>
@@ -7252,23 +7708,51 @@
         <w:pStyle w:val="Descripcin"/>
         <w:jc w:val="center"/>
       </w:pPr>
-      <w:fldSimple w:instr=" SEQ Ilustración \* ARABIC ">
-        <w:bookmarkStart w:id="23" w:name="_Toc37788412"/>
-        <w:r>
-          <w:rPr>
-            <w:noProof/>
-          </w:rPr>
-          <w:t>3</w:t>
-        </w:r>
-      </w:fldSimple>
+      <w:r>
+        <w:fldChar w:fldCharType="begin"/>
+      </w:r>
+      <w:r>
+        <w:instrText xml:space="preserve"> SEQ Ilustración \* ARABIC </w:instrText>
+      </w:r>
+      <w:r>
+        <w:fldChar w:fldCharType="separate"/>
+      </w:r>
+      <w:bookmarkStart w:id="22" w:name="_Toc37788412"/>
+      <w:r>
+        <w:rPr>
+          <w:noProof/>
+        </w:rPr>
+        <w:t>3</w:t>
+      </w:r>
+      <w:r>
+        <w:rPr>
+          <w:noProof/>
+        </w:rPr>
+        <w:fldChar w:fldCharType="end"/>
+      </w:r>
       <w:r>
         <w:t>. Aria</w:t>
       </w:r>
-      <w:bookmarkEnd w:id="23"/>
+      <w:bookmarkEnd w:id="22"/>
     </w:p>
-    <w:p/>
-    <w:p/>
-    <w:p/>
+    <w:p>
+      <w:pPr>
+        <w:jc w:val="both"/>
+        <w:rPr>
+          <w:rFonts w:ascii="Arial" w:hAnsi="Arial" w:cs="Arial"/>
+          <w:sz w:val="24"/>
+          <w:szCs w:val="24"/>
+        </w:rPr>
+      </w:pPr>
+      <w:r>
+        <w:rPr>
+          <w:rFonts w:ascii="Arial" w:hAnsi="Arial" w:cs="Arial"/>
+          <w:sz w:val="24"/>
+          <w:szCs w:val="24"/>
+        </w:rPr>
+        <w:t>Pertenece al grupo FRAGMA, sus mejores habilidades destacan en movimientos físicos avanzados, con su KEYLUK basado en agua adquiere mayor agilidad y destreza a la hora de ejecutar sus movimientos.</w:t>
+      </w:r>
+    </w:p>
     <w:p>
       <w:pPr>
         <w:jc w:val="center"/>
@@ -7289,7 +7773,6 @@
           <w:sz w:val="24"/>
           <w:szCs w:val="24"/>
         </w:rPr>
-        <w:lastRenderedPageBreak/>
         <w:t>Flogats</w:t>
       </w:r>
       <w:proofErr w:type="spellEnd"/>
@@ -7386,7 +7869,7 @@
         </w:rPr>
         <w:fldChar w:fldCharType="separate"/>
       </w:r>
-      <w:bookmarkStart w:id="24" w:name="_Toc37788413"/>
+      <w:bookmarkStart w:id="23" w:name="_Toc37788413"/>
       <w:r>
         <w:rPr>
           <w:rFonts w:ascii="Arial" w:hAnsi="Arial" w:cs="Arial"/>
@@ -7407,11 +7890,51 @@
       <w:r>
         <w:t>Flogats</w:t>
       </w:r>
-      <w:bookmarkEnd w:id="24"/>
+      <w:bookmarkEnd w:id="23"/>
       <w:proofErr w:type="spellEnd"/>
     </w:p>
     <w:p>
       <w:pPr>
+        <w:jc w:val="both"/>
+        <w:rPr>
+          <w:rFonts w:ascii="Arial" w:hAnsi="Arial" w:cs="Arial"/>
+          <w:sz w:val="24"/>
+          <w:szCs w:val="24"/>
+        </w:rPr>
+      </w:pPr>
+      <w:r>
+        <w:rPr>
+          <w:rFonts w:ascii="Arial" w:hAnsi="Arial" w:cs="Arial"/>
+          <w:sz w:val="24"/>
+          <w:szCs w:val="24"/>
+        </w:rPr>
+        <w:t xml:space="preserve">Monstruo formado de la esencia de la </w:t>
+      </w:r>
+      <w:proofErr w:type="spellStart"/>
+      <w:r>
+        <w:rPr>
+          <w:rFonts w:ascii="Arial" w:hAnsi="Arial" w:cs="Arial"/>
+          <w:sz w:val="24"/>
+          <w:szCs w:val="24"/>
+        </w:rPr>
+        <w:t>luktita</w:t>
+      </w:r>
+      <w:proofErr w:type="spellEnd"/>
+      <w:r>
+        <w:rPr>
+          <w:rFonts w:ascii="Arial" w:hAnsi="Arial" w:cs="Arial"/>
+          <w:sz w:val="24"/>
+          <w:szCs w:val="24"/>
+        </w:rPr>
+        <w:t xml:space="preserve"> que se emite de la mina, su apariencia es de fuego y asimila a una llama, se encuentra de distintos colores dependiendo el ambiente en el que se encuentre. </w:t>
+      </w:r>
+    </w:p>
+    <w:p/>
+    <w:p/>
+    <w:p/>
+    <w:p/>
+    <w:p>
+      <w:pPr>
         <w:jc w:val="center"/>
         <w:rPr>
           <w:rFonts w:ascii="Arial" w:hAnsi="Arial" w:cs="Arial"/>
@@ -7430,6 +7953,7 @@
           <w:sz w:val="26"/>
           <w:szCs w:val="28"/>
         </w:rPr>
+        <w:lastRenderedPageBreak/>
         <w:t>Terluks</w:t>
       </w:r>
       <w:proofErr w:type="spellEnd"/>
@@ -7499,15 +8023,28 @@
         <w:pStyle w:val="Descripcin"/>
         <w:jc w:val="center"/>
       </w:pPr>
-      <w:fldSimple w:instr=" SEQ Ilustración \* ARABIC ">
-        <w:bookmarkStart w:id="25" w:name="_Toc37788414"/>
-        <w:r>
-          <w:rPr>
-            <w:noProof/>
-          </w:rPr>
-          <w:t>5</w:t>
-        </w:r>
-      </w:fldSimple>
+      <w:r>
+        <w:fldChar w:fldCharType="begin"/>
+      </w:r>
+      <w:r>
+        <w:instrText xml:space="preserve"> SEQ Ilustración \* ARABIC </w:instrText>
+      </w:r>
+      <w:r>
+        <w:fldChar w:fldCharType="separate"/>
+      </w:r>
+      <w:bookmarkStart w:id="24" w:name="_Toc37788414"/>
+      <w:r>
+        <w:rPr>
+          <w:noProof/>
+        </w:rPr>
+        <w:t>5</w:t>
+      </w:r>
+      <w:r>
+        <w:rPr>
+          <w:noProof/>
+        </w:rPr>
+        <w:fldChar w:fldCharType="end"/>
+      </w:r>
       <w:r>
         <w:t xml:space="preserve">. </w:t>
       </w:r>
@@ -7515,9 +8052,46 @@
       <w:r>
         <w:t>Terluks</w:t>
       </w:r>
-      <w:bookmarkEnd w:id="25"/>
+      <w:bookmarkEnd w:id="24"/>
       <w:proofErr w:type="spellEnd"/>
     </w:p>
+    <w:p>
+      <w:pPr>
+        <w:jc w:val="both"/>
+        <w:rPr>
+          <w:rFonts w:ascii="Arial" w:hAnsi="Arial" w:cs="Arial"/>
+          <w:sz w:val="24"/>
+          <w:szCs w:val="24"/>
+        </w:rPr>
+      </w:pPr>
+      <w:r>
+        <w:rPr>
+          <w:rFonts w:ascii="Arial" w:hAnsi="Arial" w:cs="Arial"/>
+          <w:sz w:val="24"/>
+          <w:szCs w:val="24"/>
+        </w:rPr>
+        <w:t xml:space="preserve">Monstruos formados con el paso de los años a través del mineral </w:t>
+      </w:r>
+      <w:proofErr w:type="spellStart"/>
+      <w:r>
+        <w:rPr>
+          <w:rFonts w:ascii="Arial" w:hAnsi="Arial" w:cs="Arial"/>
+          <w:sz w:val="24"/>
+          <w:szCs w:val="24"/>
+        </w:rPr>
+        <w:t>luktita</w:t>
+      </w:r>
+      <w:proofErr w:type="spellEnd"/>
+      <w:r>
+        <w:rPr>
+          <w:rFonts w:ascii="Arial" w:hAnsi="Arial" w:cs="Arial"/>
+          <w:sz w:val="24"/>
+          <w:szCs w:val="24"/>
+        </w:rPr>
+        <w:t>, protegen el mineral a toda costa, un peligro al cual se debe enfrentar el grupo FRAGMA en su travesía por el valioso ítem.</w:t>
+      </w:r>
+    </w:p>
+    <w:p/>
     <w:p/>
     <w:p>
       <w:r>
@@ -7537,7 +8111,7 @@
           <w:szCs w:val="28"/>
         </w:rPr>
       </w:pPr>
-      <w:bookmarkStart w:id="26" w:name="_Toc40272965"/>
+      <w:bookmarkStart w:id="25" w:name="_Toc40272965"/>
       <w:r>
         <w:rPr>
           <w:rFonts w:ascii="Arial" w:hAnsi="Arial" w:cs="Arial"/>
@@ -7550,7 +8124,7 @@
         <w:lastRenderedPageBreak/>
         <w:t>Análisis de requerimientos</w:t>
       </w:r>
-      <w:bookmarkEnd w:id="26"/>
+      <w:bookmarkEnd w:id="25"/>
     </w:p>
     <w:tbl>
       <w:tblPr>
@@ -16614,25 +17188,7 @@
                 <w:sz w:val="24"/>
                 <w:szCs w:val="24"/>
               </w:rPr>
-              <w:t xml:space="preserve">El juego funcionará en la mayoría de </w:t>
-            </w:r>
-            <w:proofErr w:type="gramStart"/>
-            <w:r>
-              <w:rPr>
-                <w:rFonts w:ascii="Arial" w:eastAsia="Arial" w:hAnsi="Arial" w:cs="Arial"/>
-                <w:sz w:val="24"/>
-                <w:szCs w:val="24"/>
-              </w:rPr>
-              <w:t>equipos</w:t>
-            </w:r>
-            <w:proofErr w:type="gramEnd"/>
-            <w:r>
-              <w:rPr>
-                <w:rFonts w:ascii="Arial" w:eastAsia="Arial" w:hAnsi="Arial" w:cs="Arial"/>
-                <w:sz w:val="24"/>
-                <w:szCs w:val="24"/>
-              </w:rPr>
-              <w:t xml:space="preserve"> con Windows, pero la función del juego, dependerá del equipo en que se </w:t>
+              <w:t xml:space="preserve">El juego funcionará en la mayoría de equipos con Windows, pero la función del juego, dependerá del equipo en que se </w:t>
             </w:r>
             <w:proofErr w:type="spellStart"/>
             <w:r>
@@ -16872,7 +17428,7 @@
         <w:pStyle w:val="Ttulo3"/>
         <w:jc w:val="center"/>
       </w:pPr>
-      <w:bookmarkStart w:id="27" w:name="_Toc40272966"/>
+      <w:bookmarkStart w:id="26" w:name="_Toc40272966"/>
       <w:r>
         <w:rPr>
           <w:rFonts w:ascii="Arial" w:hAnsi="Arial" w:cs="Arial"/>
@@ -16885,7 +17441,7 @@
         <w:lastRenderedPageBreak/>
         <w:t>Casos de uso</w:t>
       </w:r>
-      <w:bookmarkEnd w:id="27"/>
+      <w:bookmarkEnd w:id="26"/>
     </w:p>
     <w:tbl>
       <w:tblPr>
@@ -20628,23 +21184,7 @@
                 <w:rFonts w:ascii="Arial" w:hAnsi="Arial" w:cs="Arial"/>
                 <w:sz w:val="22"/>
               </w:rPr>
-              <w:t xml:space="preserve">Utilizar el </w:t>
-            </w:r>
-            <w:proofErr w:type="gramStart"/>
-            <w:r>
-              <w:rPr>
-                <w:rFonts w:ascii="Arial" w:hAnsi="Arial" w:cs="Arial"/>
-                <w:sz w:val="22"/>
-              </w:rPr>
-              <w:t>mouse</w:t>
-            </w:r>
-            <w:proofErr w:type="gramEnd"/>
-            <w:r>
-              <w:rPr>
-                <w:rFonts w:ascii="Arial" w:hAnsi="Arial" w:cs="Arial"/>
-                <w:sz w:val="22"/>
-              </w:rPr>
-              <w:t xml:space="preserve"> para seleccionar un nivel, al darle clic </w:t>
+              <w:t xml:space="preserve">Utilizar el mouse para seleccionar un nivel, al darle clic </w:t>
             </w:r>
             <w:proofErr w:type="spellStart"/>
             <w:r>
@@ -28180,7 +28720,7 @@
           <w:lang w:val="en-US"/>
         </w:rPr>
       </w:pPr>
-      <w:bookmarkStart w:id="28" w:name="_Toc40272967"/>
+      <w:bookmarkStart w:id="27" w:name="_Toc40272967"/>
       <w:proofErr w:type="spellStart"/>
       <w:r>
         <w:rPr>
@@ -28190,7 +28730,7 @@
         <w:lastRenderedPageBreak/>
         <w:t>Bibliografía</w:t>
       </w:r>
-      <w:bookmarkEnd w:id="28"/>
+      <w:bookmarkEnd w:id="27"/>
       <w:proofErr w:type="spellEnd"/>
     </w:p>
     <w:p>
@@ -28507,14 +29047,14 @@
           <w:b w:val="0"/>
         </w:rPr>
       </w:pPr>
-      <w:bookmarkStart w:id="29" w:name="_Toc40272968"/>
+      <w:bookmarkStart w:id="28" w:name="_Toc40272968"/>
       <w:r>
         <w:rPr>
           <w:rFonts w:ascii="Arial" w:hAnsi="Arial" w:cs="Arial"/>
         </w:rPr>
         <w:t>Anexos</w:t>
       </w:r>
-      <w:bookmarkEnd w:id="29"/>
+      <w:bookmarkEnd w:id="28"/>
     </w:p>
     <w:p>
       <w:pPr>
@@ -28686,6 +29226,119 @@
     </w:lvl>
   </w:abstractNum>
   <w:abstractNum w:abstractNumId="1" w15:restartNumberingAfterBreak="0">
+    <w:nsid w:val="3708618C"/>
+    <w:multiLevelType w:val="hybridMultilevel"/>
+    <w:tmpl w:val="0A4C7BEC"/>
+    <w:lvl w:ilvl="0" w:tplc="080A0001">
+      <w:start w:val="1"/>
+      <w:numFmt w:val="bullet"/>
+      <w:lvlText w:val=""/>
+      <w:lvlJc w:val="left"/>
+      <w:pPr>
+        <w:ind w:left="720" w:hanging="360"/>
+      </w:pPr>
+      <w:rPr>
+        <w:rFonts w:ascii="Symbol" w:hAnsi="Symbol" w:hint="default"/>
+      </w:rPr>
+    </w:lvl>
+    <w:lvl w:ilvl="1" w:tplc="080A0003" w:tentative="1">
+      <w:start w:val="1"/>
+      <w:numFmt w:val="bullet"/>
+      <w:lvlText w:val="o"/>
+      <w:lvlJc w:val="left"/>
+      <w:pPr>
+        <w:ind w:left="1440" w:hanging="360"/>
+      </w:pPr>
+      <w:rPr>
+        <w:rFonts w:ascii="Courier New" w:hAnsi="Courier New" w:cs="Courier New" w:hint="default"/>
+      </w:rPr>
+    </w:lvl>
+    <w:lvl w:ilvl="2" w:tplc="080A0005" w:tentative="1">
+      <w:start w:val="1"/>
+      <w:numFmt w:val="bullet"/>
+      <w:lvlText w:val=""/>
+      <w:lvlJc w:val="left"/>
+      <w:pPr>
+        <w:ind w:left="2160" w:hanging="360"/>
+      </w:pPr>
+      <w:rPr>
+        <w:rFonts w:ascii="Wingdings" w:hAnsi="Wingdings" w:hint="default"/>
+      </w:rPr>
+    </w:lvl>
+    <w:lvl w:ilvl="3" w:tplc="080A0001" w:tentative="1">
+      <w:start w:val="1"/>
+      <w:numFmt w:val="bullet"/>
+      <w:lvlText w:val=""/>
+      <w:lvlJc w:val="left"/>
+      <w:pPr>
+        <w:ind w:left="2880" w:hanging="360"/>
+      </w:pPr>
+      <w:rPr>
+        <w:rFonts w:ascii="Symbol" w:hAnsi="Symbol" w:hint="default"/>
+      </w:rPr>
+    </w:lvl>
+    <w:lvl w:ilvl="4" w:tplc="080A0003" w:tentative="1">
+      <w:start w:val="1"/>
+      <w:numFmt w:val="bullet"/>
+      <w:lvlText w:val="o"/>
+      <w:lvlJc w:val="left"/>
+      <w:pPr>
+        <w:ind w:left="3600" w:hanging="360"/>
+      </w:pPr>
+      <w:rPr>
+        <w:rFonts w:ascii="Courier New" w:hAnsi="Courier New" w:cs="Courier New" w:hint="default"/>
+      </w:rPr>
+    </w:lvl>
+    <w:lvl w:ilvl="5" w:tplc="080A0005" w:tentative="1">
+      <w:start w:val="1"/>
+      <w:numFmt w:val="bullet"/>
+      <w:lvlText w:val=""/>
+      <w:lvlJc w:val="left"/>
+      <w:pPr>
+        <w:ind w:left="4320" w:hanging="360"/>
+      </w:pPr>
+      <w:rPr>
+        <w:rFonts w:ascii="Wingdings" w:hAnsi="Wingdings" w:hint="default"/>
+      </w:rPr>
+    </w:lvl>
+    <w:lvl w:ilvl="6" w:tplc="080A0001" w:tentative="1">
+      <w:start w:val="1"/>
+      <w:numFmt w:val="bullet"/>
+      <w:lvlText w:val=""/>
+      <w:lvlJc w:val="left"/>
+      <w:pPr>
+        <w:ind w:left="5040" w:hanging="360"/>
+      </w:pPr>
+      <w:rPr>
+        <w:rFonts w:ascii="Symbol" w:hAnsi="Symbol" w:hint="default"/>
+      </w:rPr>
+    </w:lvl>
+    <w:lvl w:ilvl="7" w:tplc="080A0003" w:tentative="1">
+      <w:start w:val="1"/>
+      <w:numFmt w:val="bullet"/>
+      <w:lvlText w:val="o"/>
+      <w:lvlJc w:val="left"/>
+      <w:pPr>
+        <w:ind w:left="5760" w:hanging="360"/>
+      </w:pPr>
+      <w:rPr>
+        <w:rFonts w:ascii="Courier New" w:hAnsi="Courier New" w:cs="Courier New" w:hint="default"/>
+      </w:rPr>
+    </w:lvl>
+    <w:lvl w:ilvl="8" w:tplc="080A0005" w:tentative="1">
+      <w:start w:val="1"/>
+      <w:numFmt w:val="bullet"/>
+      <w:lvlText w:val=""/>
+      <w:lvlJc w:val="left"/>
+      <w:pPr>
+        <w:ind w:left="6480" w:hanging="360"/>
+      </w:pPr>
+      <w:rPr>
+        <w:rFonts w:ascii="Wingdings" w:hAnsi="Wingdings" w:hint="default"/>
+      </w:rPr>
+    </w:lvl>
+  </w:abstractNum>
+  <w:abstractNum w:abstractNumId="2" w15:restartNumberingAfterBreak="0">
     <w:nsid w:val="3C320222"/>
     <w:multiLevelType w:val="hybridMultilevel"/>
     <w:tmpl w:val="285480C4"/>
@@ -28798,7 +29451,7 @@
       </w:rPr>
     </w:lvl>
   </w:abstractNum>
-  <w:abstractNum w:abstractNumId="2" w15:restartNumberingAfterBreak="0">
+  <w:abstractNum w:abstractNumId="3" w15:restartNumberingAfterBreak="0">
     <w:nsid w:val="3EDD7073"/>
     <w:multiLevelType w:val="hybridMultilevel"/>
     <w:tmpl w:val="8ADC8832"/>
@@ -28911,7 +29564,7 @@
       </w:rPr>
     </w:lvl>
   </w:abstractNum>
-  <w:abstractNum w:abstractNumId="3" w15:restartNumberingAfterBreak="0">
+  <w:abstractNum w:abstractNumId="4" w15:restartNumberingAfterBreak="0">
     <w:nsid w:val="42591D26"/>
     <w:multiLevelType w:val="hybridMultilevel"/>
     <w:tmpl w:val="416AD740"/>
@@ -29024,7 +29677,7 @@
       </w:rPr>
     </w:lvl>
   </w:abstractNum>
-  <w:abstractNum w:abstractNumId="4" w15:restartNumberingAfterBreak="0">
+  <w:abstractNum w:abstractNumId="5" w15:restartNumberingAfterBreak="0">
     <w:nsid w:val="746B6DC4"/>
     <w:multiLevelType w:val="multilevel"/>
     <w:tmpl w:val="AE92C674"/>
@@ -29140,7 +29793,7 @@
       </w:pPr>
     </w:lvl>
   </w:abstractNum>
-  <w:abstractNum w:abstractNumId="5" w15:restartNumberingAfterBreak="0">
+  <w:abstractNum w:abstractNumId="6" w15:restartNumberingAfterBreak="0">
     <w:nsid w:val="7FA23B3B"/>
     <w:multiLevelType w:val="hybridMultilevel"/>
     <w:tmpl w:val="32F07050"/>
@@ -29254,22 +29907,25 @@
     </w:lvl>
   </w:abstractNum>
   <w:num w:numId="1">
-    <w:abstractNumId w:val="5"/>
+    <w:abstractNumId w:val="6"/>
   </w:num>
   <w:num w:numId="2">
-    <w:abstractNumId w:val="1"/>
+    <w:abstractNumId w:val="2"/>
   </w:num>
   <w:num w:numId="3">
-    <w:abstractNumId w:val="2"/>
+    <w:abstractNumId w:val="3"/>
   </w:num>
   <w:num w:numId="4">
-    <w:abstractNumId w:val="4"/>
+    <w:abstractNumId w:val="5"/>
   </w:num>
   <w:num w:numId="5">
     <w:abstractNumId w:val="0"/>
   </w:num>
   <w:num w:numId="6">
-    <w:abstractNumId w:val="3"/>
+    <w:abstractNumId w:val="4"/>
+  </w:num>
+  <w:num w:numId="7">
+    <w:abstractNumId w:val="1"/>
   </w:num>
 </w:numbering>
 </file>

</xml_diff>